<commit_message>
3 lr tis like 4 but 3
</commit_message>
<xml_diff>
--- a/tis/Алимбеков дкип-481 лр3.docx
+++ b/tis/Алимбеков дкип-481 лр3.docx
@@ -801,7 +801,7 @@
           <w:szCs w:val="28"/>
           <w:lang w:val="en-US"/>
         </w:rPr>
-        <w:t>3</w:t>
+        <w:t>4</w:t>
       </w:r>
     </w:p>
     <w:tbl>
@@ -901,7 +901,7 @@
                 <w:sz w:val="28"/>
                 <w:szCs w:val="24"/>
               </w:rPr>
-              <w:t>Разработка тестовых пакетов</w:t>
+              <w:t>Использование инструментария анализа качества</w:t>
             </w:r>
           </w:p>
         </w:tc>
@@ -2175,7 +2175,7 @@
           <w:szCs w:val="28"/>
           <w:lang w:val="en-US"/>
         </w:rPr>
-        <w:t>3</w:t>
+        <w:t>4</w:t>
       </w:r>
     </w:p>
     <w:p>
@@ -2185,8 +2185,9 @@
         <w:tabs>
           <w:tab w:val="left" w:pos="993"/>
         </w:tabs>
-        <w:spacing w:after="240" w:line="360" w:lineRule="auto"/>
+        <w:spacing w:line="360" w:lineRule="auto"/>
         <w:ind w:firstLine="709"/>
+        <w:contextualSpacing/>
         <w:jc w:val="both"/>
         <w:rPr>
           <w:color w:val="0D0D0D" w:themeColor="text1" w:themeTint="F2"/>
@@ -2215,152 +2216,48 @@
           <w:tab w:val="clear" w:pos="720"/>
           <w:tab w:val="num" w:pos="993"/>
         </w:tabs>
-        <w:spacing w:after="240" w:line="360" w:lineRule="auto"/>
+        <w:spacing w:line="360" w:lineRule="auto"/>
         <w:ind w:left="0" w:firstLine="709"/>
+        <w:contextualSpacing/>
         <w:jc w:val="both"/>
         <w:rPr>
+          <w:b/>
+          <w:bCs/>
           <w:color w:val="0D0D0D" w:themeColor="text1" w:themeTint="F2"/>
           <w:sz w:val="28"/>
           <w:szCs w:val="28"/>
         </w:rPr>
       </w:pPr>
-      <w:bookmarkStart w:id="0" w:name="_Toc208485043"/>
       <w:r>
         <w:rPr>
+          <w:b/>
+          <w:bCs/>
           <w:color w:val="0D0D0D" w:themeColor="text1" w:themeTint="F2"/>
           <w:sz w:val="28"/>
           <w:szCs w:val="28"/>
         </w:rPr>
-        <w:t>Разработать программу, шифрующую текст по принципу квадрата Полибия (см. в приложенном файле);</w:t>
+        <w:t xml:space="preserve">Разработать программу, которая случайным образом генерирует массив из 20 вещественных чисел, а потом осуществляет сортировку элементов массива по возрастанию. </w:t>
+      </w:r>
+      <w:r>
+        <w:rPr>
+          <w:b/>
+          <w:bCs/>
+          <w:color w:val="0D0D0D" w:themeColor="text1" w:themeTint="F2"/>
+          <w:sz w:val="28"/>
+          <w:szCs w:val="28"/>
+          <w:u w:val="thick"/>
+        </w:rPr>
+        <w:t>Встроенные функции для сортировки использовать нельзя, пишите алгоритм сами!</w:t>
       </w:r>
     </w:p>
     <w:p>
       <w:pPr>
         <w:pStyle w:val="a4"/>
-        <w:numPr>
-          <w:ilvl w:val="0"/>
-          <w:numId w:val="4"/>
-        </w:numPr>
         <w:shd w:val="clear" w:color="auto" w:fill="FFFFFF"/>
-        <w:tabs>
-          <w:tab w:val="clear" w:pos="720"/>
-          <w:tab w:val="num" w:pos="993"/>
-        </w:tabs>
-        <w:spacing w:after="240" w:line="360" w:lineRule="auto"/>
-        <w:ind w:left="0" w:firstLine="709"/>
-        <w:jc w:val="both"/>
-        <w:rPr>
-          <w:color w:val="0D0D0D" w:themeColor="text1" w:themeTint="F2"/>
-          <w:sz w:val="28"/>
-          <w:szCs w:val="28"/>
-        </w:rPr>
-      </w:pPr>
-      <w:r>
-        <w:rPr>
-          <w:color w:val="0D0D0D" w:themeColor="text1" w:themeTint="F2"/>
-          <w:sz w:val="28"/>
-          <w:szCs w:val="28"/>
-        </w:rPr>
-        <w:t>Спроектировать для составленной программы тесты белого ящика по методам покрытия операторов/условий/решений (см. в приложенном файле), записать тесты, протестировать программу, записать результаты в таблицу (так же в файле);</w:t>
-      </w:r>
-    </w:p>
-    <w:p>
-      <w:pPr>
-        <w:pStyle w:val="a4"/>
-        <w:numPr>
-          <w:ilvl w:val="1"/>
-          <w:numId w:val="4"/>
-        </w:numPr>
-        <w:shd w:val="clear" w:color="auto" w:fill="FFFFFF"/>
-        <w:tabs>
-          <w:tab w:val="num" w:pos="993"/>
-        </w:tabs>
-        <w:spacing w:after="240" w:line="360" w:lineRule="auto"/>
-        <w:ind w:left="0" w:firstLine="709"/>
-        <w:jc w:val="both"/>
-        <w:rPr>
-          <w:color w:val="0D0D0D" w:themeColor="text1" w:themeTint="F2"/>
-          <w:sz w:val="28"/>
-          <w:szCs w:val="28"/>
-        </w:rPr>
-      </w:pPr>
-      <w:r>
-        <w:rPr>
-          <w:color w:val="0D0D0D" w:themeColor="text1" w:themeTint="F2"/>
-          <w:sz w:val="28"/>
-          <w:szCs w:val="28"/>
-        </w:rPr>
-        <w:t>Результат тестирования (в данной лабораторной работе) – успешно/неуспешно выявлена ли ошибка (а не правильно/неправильно работает программа), поэтому для наглядности демонстрации работы теста предлагается вносить ошибки в программу и выявлять их при помощи теста;</w:t>
-      </w:r>
-    </w:p>
-    <w:p>
-      <w:pPr>
-        <w:pStyle w:val="a4"/>
-        <w:numPr>
-          <w:ilvl w:val="1"/>
-          <w:numId w:val="4"/>
-        </w:numPr>
-        <w:shd w:val="clear" w:color="auto" w:fill="FFFFFF"/>
-        <w:tabs>
-          <w:tab w:val="num" w:pos="993"/>
-        </w:tabs>
-        <w:spacing w:after="240" w:line="360" w:lineRule="auto"/>
-        <w:ind w:left="0" w:firstLine="709"/>
-        <w:jc w:val="both"/>
-        <w:rPr>
-          <w:color w:val="0D0D0D" w:themeColor="text1" w:themeTint="F2"/>
-          <w:sz w:val="28"/>
-          <w:szCs w:val="28"/>
-        </w:rPr>
-      </w:pPr>
-      <w:r>
-        <w:rPr>
-          <w:color w:val="0D0D0D" w:themeColor="text1" w:themeTint="F2"/>
-          <w:sz w:val="28"/>
-          <w:szCs w:val="28"/>
-        </w:rPr>
-        <w:t>Также, для наглядности самой программы при составлении теста предлагается представлять программу в виде блок-схемы.</w:t>
-      </w:r>
-    </w:p>
-    <w:p>
-      <w:pPr>
-        <w:pStyle w:val="a4"/>
-        <w:numPr>
-          <w:ilvl w:val="0"/>
-          <w:numId w:val="4"/>
-        </w:numPr>
-        <w:shd w:val="clear" w:color="auto" w:fill="FFFFFF"/>
-        <w:tabs>
-          <w:tab w:val="clear" w:pos="720"/>
-          <w:tab w:val="num" w:pos="993"/>
-        </w:tabs>
-        <w:spacing w:after="240" w:line="360" w:lineRule="auto"/>
-        <w:ind w:left="0" w:firstLine="709"/>
-        <w:jc w:val="both"/>
-        <w:rPr>
-          <w:color w:val="0D0D0D" w:themeColor="text1" w:themeTint="F2"/>
-          <w:sz w:val="28"/>
-          <w:szCs w:val="28"/>
-        </w:rPr>
-      </w:pPr>
-      <w:r>
-        <w:rPr>
-          <w:color w:val="0D0D0D" w:themeColor="text1" w:themeTint="F2"/>
-          <w:sz w:val="28"/>
-          <w:szCs w:val="28"/>
-        </w:rPr>
-        <w:t>Проверить все тесты и сделать выводы об их эффективности, оформить отчет.</w:t>
-      </w:r>
-    </w:p>
-    <w:p>
-      <w:pPr>
-        <w:pStyle w:val="a4"/>
-        <w:shd w:val="clear" w:color="auto" w:fill="FFFFFF"/>
-        <w:spacing w:before="0" w:after="240" w:line="360" w:lineRule="auto"/>
-        <w:jc w:val="both"/>
-        <w:rPr>
-          <w:b/>
-          <w:bCs/>
+        <w:spacing w:line="360" w:lineRule="auto"/>
+        <w:contextualSpacing/>
+        <w:jc w:val="center"/>
+        <w:rPr>
           <w:color w:val="0D0D0D" w:themeColor="text1" w:themeTint="F2"/>
           <w:sz w:val="28"/>
           <w:szCs w:val="28"/>
@@ -2369,46 +2266,15 @@
       </w:pPr>
       <w:r>
         <w:rPr>
-          <w:b/>
-          <w:bCs/>
           <w:color w:val="0D0D0D" w:themeColor="text1" w:themeTint="F2"/>
           <w:sz w:val="28"/>
           <w:szCs w:val="28"/>
         </w:rPr>
-        <w:t>Код</w:t>
-      </w:r>
-      <w:bookmarkEnd w:id="0"/>
-    </w:p>
-    <w:p>
-      <w:pPr>
-        <w:pStyle w:val="a4"/>
-        <w:shd w:val="clear" w:color="auto" w:fill="FFFFFF"/>
-        <w:spacing w:before="0" w:after="240" w:line="360" w:lineRule="auto"/>
-        <w:jc w:val="center"/>
-        <w:rPr>
-          <w:b/>
-          <w:bCs/>
-          <w:color w:val="0D0D0D" w:themeColor="text1" w:themeTint="F2"/>
-          <w:sz w:val="28"/>
-          <w:szCs w:val="28"/>
-          <w:lang w:val="en-US"/>
-        </w:rPr>
-      </w:pPr>
-      <w:r>
-        <w:rPr>
-          <w:b/>
-          <w:bCs/>
-          <w:color w:val="0D0D0D" w:themeColor="text1" w:themeTint="F2"/>
-          <w:sz w:val="28"/>
-          <w:szCs w:val="28"/>
-          <w:lang w:val="en-US"/>
-        </w:rPr>
-        <w:lastRenderedPageBreak/>
         <w:drawing>
-          <wp:inline distT="0" distB="0" distL="0" distR="0" wp14:anchorId="6ED5EF5B" wp14:editId="062DB2EC">
-            <wp:extent cx="6001399" cy="5875020"/>
-            <wp:effectExtent l="0" t="0" r="0" b="0"/>
-            <wp:docPr id="698665161" name="Рисунок 1"/>
+          <wp:inline distT="0" distB="0" distL="0" distR="0" wp14:anchorId="255F9148" wp14:editId="6AEB8CC1">
+            <wp:extent cx="5940425" cy="2522220"/>
+            <wp:effectExtent l="0" t="0" r="3175" b="0"/>
+            <wp:docPr id="594561097" name="Рисунок 1"/>
             <wp:cNvGraphicFramePr>
               <a:graphicFrameLocks xmlns:a="http://schemas.openxmlformats.org/drawingml/2006/main" noChangeAspect="1"/>
             </wp:cNvGraphicFramePr>
@@ -2416,7 +2282,7 @@
               <a:graphicData uri="http://schemas.openxmlformats.org/drawingml/2006/picture">
                 <pic:pic xmlns:pic="http://schemas.openxmlformats.org/drawingml/2006/picture">
                   <pic:nvPicPr>
-                    <pic:cNvPr id="698665161" name=""/>
+                    <pic:cNvPr id="594561097" name=""/>
                     <pic:cNvPicPr/>
                   </pic:nvPicPr>
                   <pic:blipFill>
@@ -2428,7 +2294,511 @@
                   <pic:spPr>
                     <a:xfrm>
                       <a:off x="0" y="0"/>
-                      <a:ext cx="6012476" cy="5885864"/>
+                      <a:ext cx="5940425" cy="2522220"/>
+                    </a:xfrm>
+                    <a:prstGeom prst="rect">
+                      <a:avLst/>
+                    </a:prstGeom>
+                  </pic:spPr>
+                </pic:pic>
+              </a:graphicData>
+            </a:graphic>
+          </wp:inline>
+        </w:drawing>
+      </w:r>
+      <w:r>
+        <w:rPr>
+          <w:color w:val="0D0D0D" w:themeColor="text1" w:themeTint="F2"/>
+          <w:sz w:val="28"/>
+          <w:szCs w:val="28"/>
+          <w:lang w:val="en-US"/>
+        </w:rPr>
+        <w:tab/>
+      </w:r>
+    </w:p>
+    <w:p>
+      <w:pPr>
+        <w:pStyle w:val="a4"/>
+        <w:numPr>
+          <w:ilvl w:val="0"/>
+          <w:numId w:val="4"/>
+        </w:numPr>
+        <w:shd w:val="clear" w:color="auto" w:fill="FFFFFF"/>
+        <w:tabs>
+          <w:tab w:val="clear" w:pos="720"/>
+          <w:tab w:val="num" w:pos="993"/>
+        </w:tabs>
+        <w:spacing w:line="360" w:lineRule="auto"/>
+        <w:ind w:left="0" w:firstLine="709"/>
+        <w:contextualSpacing/>
+        <w:jc w:val="both"/>
+        <w:rPr>
+          <w:b/>
+          <w:bCs/>
+          <w:color w:val="0D0D0D" w:themeColor="text1" w:themeTint="F2"/>
+          <w:sz w:val="28"/>
+          <w:szCs w:val="28"/>
+        </w:rPr>
+      </w:pPr>
+      <w:r>
+        <w:rPr>
+          <w:b/>
+          <w:bCs/>
+          <w:color w:val="0D0D0D" w:themeColor="text1" w:themeTint="F2"/>
+          <w:sz w:val="28"/>
+          <w:szCs w:val="28"/>
+        </w:rPr>
+        <w:t>Оценить эффективность разработанной программы. Критерии оценивания – время выполнения, оперативная память, внешняя память. Оформить в таблицу.</w:t>
+      </w:r>
+    </w:p>
+    <w:tbl>
+      <w:tblPr>
+        <w:tblStyle w:val="a5"/>
+        <w:tblW w:w="9493" w:type="dxa"/>
+        <w:tblLook w:val="04A0" w:firstRow="1" w:lastRow="0" w:firstColumn="1" w:lastColumn="0" w:noHBand="0" w:noVBand="1"/>
+      </w:tblPr>
+      <w:tblGrid>
+        <w:gridCol w:w="3114"/>
+        <w:gridCol w:w="3260"/>
+        <w:gridCol w:w="3119"/>
+      </w:tblGrid>
+      <w:tr>
+        <w:tc>
+          <w:tcPr>
+            <w:tcW w:w="3114" w:type="dxa"/>
+            <w:vMerge w:val="restart"/>
+          </w:tcPr>
+          <w:p>
+            <w:pPr>
+              <w:pStyle w:val="a4"/>
+              <w:spacing w:line="360" w:lineRule="auto"/>
+              <w:contextualSpacing/>
+              <w:jc w:val="both"/>
+              <w:rPr>
+                <w:color w:val="0D0D0D" w:themeColor="text1" w:themeTint="F2"/>
+              </w:rPr>
+            </w:pPr>
+          </w:p>
+        </w:tc>
+        <w:tc>
+          <w:tcPr>
+            <w:tcW w:w="6379" w:type="dxa"/>
+            <w:gridSpan w:val="2"/>
+            <w:vAlign w:val="center"/>
+          </w:tcPr>
+          <w:p>
+            <w:pPr>
+              <w:pStyle w:val="a4"/>
+              <w:spacing w:line="360" w:lineRule="auto"/>
+              <w:contextualSpacing/>
+              <w:jc w:val="center"/>
+              <w:rPr>
+                <w:color w:val="0D0D0D" w:themeColor="text1" w:themeTint="F2"/>
+              </w:rPr>
+            </w:pPr>
+            <w:r>
+              <w:rPr>
+                <w:color w:val="0D0D0D" w:themeColor="text1" w:themeTint="F2"/>
+              </w:rPr>
+              <w:t>Исходная программа</w:t>
+            </w:r>
+          </w:p>
+        </w:tc>
+      </w:tr>
+      <w:tr>
+        <w:tc>
+          <w:tcPr>
+            <w:tcW w:w="3114" w:type="dxa"/>
+            <w:vMerge/>
+          </w:tcPr>
+          <w:p>
+            <w:pPr>
+              <w:pStyle w:val="a4"/>
+              <w:spacing w:line="360" w:lineRule="auto"/>
+              <w:contextualSpacing/>
+              <w:jc w:val="both"/>
+              <w:rPr>
+                <w:color w:val="0D0D0D" w:themeColor="text1" w:themeTint="F2"/>
+              </w:rPr>
+            </w:pPr>
+          </w:p>
+        </w:tc>
+        <w:tc>
+          <w:tcPr>
+            <w:tcW w:w="3260" w:type="dxa"/>
+            <w:vAlign w:val="center"/>
+          </w:tcPr>
+          <w:p>
+            <w:pPr>
+              <w:pStyle w:val="a4"/>
+              <w:spacing w:line="360" w:lineRule="auto"/>
+              <w:contextualSpacing/>
+              <w:jc w:val="center"/>
+              <w:rPr>
+                <w:color w:val="0D0D0D" w:themeColor="text1" w:themeTint="F2"/>
+              </w:rPr>
+            </w:pPr>
+            <w:r>
+              <w:rPr>
+                <w:color w:val="0D0D0D" w:themeColor="text1" w:themeTint="F2"/>
+              </w:rPr>
+              <w:t>Оценка</w:t>
+            </w:r>
+          </w:p>
+        </w:tc>
+        <w:tc>
+          <w:tcPr>
+            <w:tcW w:w="3119" w:type="dxa"/>
+            <w:vAlign w:val="center"/>
+          </w:tcPr>
+          <w:p>
+            <w:pPr>
+              <w:pStyle w:val="a4"/>
+              <w:spacing w:line="360" w:lineRule="auto"/>
+              <w:contextualSpacing/>
+              <w:jc w:val="center"/>
+              <w:rPr>
+                <w:color w:val="0D0D0D" w:themeColor="text1" w:themeTint="F2"/>
+              </w:rPr>
+            </w:pPr>
+            <w:r>
+              <w:rPr>
+                <w:color w:val="0D0D0D" w:themeColor="text1" w:themeTint="F2"/>
+              </w:rPr>
+              <w:t>Количественная оценка</w:t>
+            </w:r>
+          </w:p>
+        </w:tc>
+      </w:tr>
+      <w:tr>
+        <w:trPr>
+          <w:trHeight w:val="687"/>
+        </w:trPr>
+        <w:tc>
+          <w:tcPr>
+            <w:tcW w:w="3114" w:type="dxa"/>
+          </w:tcPr>
+          <w:p>
+            <w:pPr>
+              <w:pStyle w:val="a4"/>
+              <w:spacing w:line="360" w:lineRule="auto"/>
+              <w:contextualSpacing/>
+              <w:rPr>
+                <w:color w:val="0D0D0D" w:themeColor="text1" w:themeTint="F2"/>
+              </w:rPr>
+            </w:pPr>
+            <w:r>
+              <w:rPr>
+                <w:color w:val="0D0D0D" w:themeColor="text1" w:themeTint="F2"/>
+              </w:rPr>
+              <w:t>Время выполнения</w:t>
+            </w:r>
+          </w:p>
+        </w:tc>
+        <w:tc>
+          <w:tcPr>
+            <w:tcW w:w="3260" w:type="dxa"/>
+          </w:tcPr>
+          <w:p>
+            <w:pPr>
+              <w:pStyle w:val="a4"/>
+              <w:spacing w:line="360" w:lineRule="auto"/>
+              <w:contextualSpacing/>
+              <w:rPr>
+                <w:color w:val="0D0D0D" w:themeColor="text1" w:themeTint="F2"/>
+              </w:rPr>
+            </w:pPr>
+            <w:r>
+              <w:rPr>
+                <w:color w:val="0D0D0D" w:themeColor="text1" w:themeTint="F2"/>
+              </w:rPr>
+              <w:t>Быстро</w:t>
+            </w:r>
+          </w:p>
+        </w:tc>
+        <w:tc>
+          <w:tcPr>
+            <w:tcW w:w="3119" w:type="dxa"/>
+          </w:tcPr>
+          <w:p>
+            <w:pPr>
+              <w:pStyle w:val="a4"/>
+              <w:spacing w:line="360" w:lineRule="auto"/>
+              <w:contextualSpacing/>
+              <w:rPr>
+                <w:color w:val="0D0D0D" w:themeColor="text1" w:themeTint="F2"/>
+              </w:rPr>
+            </w:pPr>
+            <w:r>
+              <w:rPr>
+                <w:color w:val="0D0D0D" w:themeColor="text1" w:themeTint="F2"/>
+              </w:rPr>
+              <w:t>0.0003805 сек.</w:t>
+            </w:r>
+          </w:p>
+        </w:tc>
+      </w:tr>
+      <w:tr>
+        <w:tc>
+          <w:tcPr>
+            <w:tcW w:w="3114" w:type="dxa"/>
+          </w:tcPr>
+          <w:p>
+            <w:pPr>
+              <w:pStyle w:val="a4"/>
+              <w:spacing w:line="360" w:lineRule="auto"/>
+              <w:contextualSpacing/>
+              <w:rPr>
+                <w:color w:val="0D0D0D" w:themeColor="text1" w:themeTint="F2"/>
+              </w:rPr>
+            </w:pPr>
+            <w:r>
+              <w:rPr>
+                <w:color w:val="0D0D0D" w:themeColor="text1" w:themeTint="F2"/>
+              </w:rPr>
+              <w:t>Оперативная память</w:t>
+            </w:r>
+          </w:p>
+        </w:tc>
+        <w:tc>
+          <w:tcPr>
+            <w:tcW w:w="3260" w:type="dxa"/>
+          </w:tcPr>
+          <w:p>
+            <w:pPr>
+              <w:pStyle w:val="a4"/>
+              <w:spacing w:line="360" w:lineRule="auto"/>
+              <w:contextualSpacing/>
+              <w:rPr>
+                <w:color w:val="0D0D0D" w:themeColor="text1" w:themeTint="F2"/>
+              </w:rPr>
+            </w:pPr>
+            <w:r>
+              <w:rPr>
+                <w:color w:val="0D0D0D" w:themeColor="text1" w:themeTint="F2"/>
+              </w:rPr>
+              <w:t>Занимает</w:t>
+            </w:r>
+            <w:r>
+              <w:rPr>
+                <w:color w:val="0D0D0D" w:themeColor="text1" w:themeTint="F2"/>
+              </w:rPr>
+              <w:t xml:space="preserve"> </w:t>
+            </w:r>
+            <w:r>
+              <w:rPr>
+                <w:color w:val="0D0D0D" w:themeColor="text1" w:themeTint="F2"/>
+              </w:rPr>
+              <w:t xml:space="preserve">мало </w:t>
+            </w:r>
+            <w:r>
+              <w:rPr>
+                <w:color w:val="0D0D0D" w:themeColor="text1" w:themeTint="F2"/>
+              </w:rPr>
+              <w:t>оперативной памяти</w:t>
+            </w:r>
+            <w:r>
+              <w:rPr>
+                <w:color w:val="0D0D0D" w:themeColor="text1" w:themeTint="F2"/>
+              </w:rPr>
+              <w:t xml:space="preserve"> </w:t>
+            </w:r>
+            <w:r>
+              <w:rPr>
+                <w:color w:val="0D0D0D" w:themeColor="text1" w:themeTint="F2"/>
+              </w:rPr>
+              <w:t>пространства</w:t>
+            </w:r>
+          </w:p>
+        </w:tc>
+        <w:tc>
+          <w:tcPr>
+            <w:tcW w:w="3119" w:type="dxa"/>
+          </w:tcPr>
+          <w:p>
+            <w:pPr>
+              <w:pStyle w:val="a4"/>
+              <w:spacing w:line="360" w:lineRule="auto"/>
+              <w:contextualSpacing/>
+              <w:rPr>
+                <w:color w:val="0D0D0D" w:themeColor="text1" w:themeTint="F2"/>
+              </w:rPr>
+            </w:pPr>
+            <w:r>
+              <w:rPr>
+                <w:color w:val="0D0D0D" w:themeColor="text1" w:themeTint="F2"/>
+                <w:lang w:val="en-US"/>
+              </w:rPr>
+              <w:t xml:space="preserve">17.26 </w:t>
+            </w:r>
+            <w:proofErr w:type="spellStart"/>
+            <w:r>
+              <w:rPr>
+                <w:color w:val="0D0D0D" w:themeColor="text1" w:themeTint="F2"/>
+              </w:rPr>
+              <w:t>мб</w:t>
+            </w:r>
+            <w:proofErr w:type="spellEnd"/>
+          </w:p>
+        </w:tc>
+      </w:tr>
+      <w:tr>
+        <w:tc>
+          <w:tcPr>
+            <w:tcW w:w="3114" w:type="dxa"/>
+          </w:tcPr>
+          <w:p>
+            <w:pPr>
+              <w:pStyle w:val="a4"/>
+              <w:spacing w:line="360" w:lineRule="auto"/>
+              <w:contextualSpacing/>
+              <w:rPr>
+                <w:color w:val="0D0D0D" w:themeColor="text1" w:themeTint="F2"/>
+              </w:rPr>
+            </w:pPr>
+            <w:r>
+              <w:rPr>
+                <w:color w:val="0D0D0D" w:themeColor="text1" w:themeTint="F2"/>
+              </w:rPr>
+              <w:t>Внешняя память</w:t>
+            </w:r>
+          </w:p>
+        </w:tc>
+        <w:tc>
+          <w:tcPr>
+            <w:tcW w:w="3260" w:type="dxa"/>
+          </w:tcPr>
+          <w:p>
+            <w:pPr>
+              <w:pStyle w:val="a4"/>
+              <w:spacing w:line="360" w:lineRule="auto"/>
+              <w:contextualSpacing/>
+              <w:rPr>
+                <w:color w:val="0D0D0D" w:themeColor="text1" w:themeTint="F2"/>
+              </w:rPr>
+            </w:pPr>
+            <w:r>
+              <w:rPr>
+                <w:color w:val="0D0D0D" w:themeColor="text1" w:themeTint="F2"/>
+              </w:rPr>
+              <w:t>Занимает очень мало дискового</w:t>
+            </w:r>
+            <w:r>
+              <w:rPr>
+                <w:color w:val="0D0D0D" w:themeColor="text1" w:themeTint="F2"/>
+              </w:rPr>
+              <w:t xml:space="preserve"> </w:t>
+            </w:r>
+            <w:r>
+              <w:rPr>
+                <w:color w:val="0D0D0D" w:themeColor="text1" w:themeTint="F2"/>
+              </w:rPr>
+              <w:t>пространства</w:t>
+            </w:r>
+          </w:p>
+        </w:tc>
+        <w:tc>
+          <w:tcPr>
+            <w:tcW w:w="3119" w:type="dxa"/>
+          </w:tcPr>
+          <w:p>
+            <w:pPr>
+              <w:pStyle w:val="a4"/>
+              <w:keepNext/>
+              <w:spacing w:line="360" w:lineRule="auto"/>
+              <w:contextualSpacing/>
+              <w:rPr>
+                <w:color w:val="0D0D0D" w:themeColor="text1" w:themeTint="F2"/>
+              </w:rPr>
+            </w:pPr>
+            <w:r>
+              <w:rPr>
+                <w:color w:val="0D0D0D" w:themeColor="text1" w:themeTint="F2"/>
+                <w:lang w:val="en-US"/>
+              </w:rPr>
+              <w:t>342</w:t>
+            </w:r>
+            <w:r>
+              <w:rPr>
+                <w:color w:val="0D0D0D" w:themeColor="text1" w:themeTint="F2"/>
+              </w:rPr>
+              <w:t xml:space="preserve"> </w:t>
+            </w:r>
+            <w:r>
+              <w:rPr>
+                <w:color w:val="0D0D0D" w:themeColor="text1" w:themeTint="F2"/>
+              </w:rPr>
+              <w:t>б</w:t>
+            </w:r>
+          </w:p>
+        </w:tc>
+      </w:tr>
+    </w:tbl>
+    <w:p>
+      <w:pPr>
+        <w:pStyle w:val="a7"/>
+        <w:jc w:val="right"/>
+        <w:rPr>
+          <w:color w:val="0D0D0D" w:themeColor="text1" w:themeTint="F2"/>
+          <w:sz w:val="28"/>
+          <w:szCs w:val="28"/>
+        </w:rPr>
+      </w:pPr>
+      <w:r>
+        <w:t xml:space="preserve">Таблица </w:t>
+      </w:r>
+      <w:fldSimple w:instr=" SEQ Рисунок \* ARABIC ">
+        <w:r>
+          <w:rPr>
+            <w:noProof/>
+          </w:rPr>
+          <w:t>1</w:t>
+        </w:r>
+      </w:fldSimple>
+      <w:r>
+        <w:t>. Эффективность</w:t>
+      </w:r>
+    </w:p>
+    <w:p>
+      <w:pPr>
+        <w:pStyle w:val="a4"/>
+        <w:keepNext/>
+        <w:shd w:val="clear" w:color="auto" w:fill="FFFFFF"/>
+        <w:contextualSpacing/>
+        <w:jc w:val="both"/>
+      </w:pPr>
+      <w:r>
+        <w:rPr>
+          <w:color w:val="0D0D0D" w:themeColor="text1" w:themeTint="F2"/>
+          <w:sz w:val="28"/>
+          <w:szCs w:val="28"/>
+        </w:rPr>
+        <w:lastRenderedPageBreak/>
+        <w:drawing>
+          <wp:inline distT="0" distB="0" distL="0" distR="0" wp14:anchorId="3E67FE91" wp14:editId="264ACF7A">
+            <wp:extent cx="5940425" cy="3111500"/>
+            <wp:effectExtent l="0" t="0" r="3175" b="0"/>
+            <wp:docPr id="1859670009" name="Рисунок 1"/>
+            <wp:cNvGraphicFramePr>
+              <a:graphicFrameLocks xmlns:a="http://schemas.openxmlformats.org/drawingml/2006/main" noChangeAspect="1"/>
+            </wp:cNvGraphicFramePr>
+            <a:graphic xmlns:a="http://schemas.openxmlformats.org/drawingml/2006/main">
+              <a:graphicData uri="http://schemas.openxmlformats.org/drawingml/2006/picture">
+                <pic:pic xmlns:pic="http://schemas.openxmlformats.org/drawingml/2006/picture">
+                  <pic:nvPicPr>
+                    <pic:cNvPr id="1859670009" name=""/>
+                    <pic:cNvPicPr/>
+                  </pic:nvPicPr>
+                  <pic:blipFill>
+                    <a:blip r:embed="rId8"/>
+                    <a:stretch>
+                      <a:fillRect/>
+                    </a:stretch>
+                  </pic:blipFill>
+                  <pic:spPr>
+                    <a:xfrm>
+                      <a:off x="0" y="0"/>
+                      <a:ext cx="5940425" cy="3111500"/>
                     </a:xfrm>
                     <a:prstGeom prst="rect">
                       <a:avLst/>
@@ -2443,105 +2813,192 @@
     </w:p>
     <w:p>
       <w:pPr>
-        <w:pStyle w:val="a4"/>
-        <w:shd w:val="clear" w:color="auto" w:fill="FFFFFF"/>
-        <w:spacing w:before="0" w:beforeAutospacing="0" w:after="240"/>
-        <w:jc w:val="center"/>
-        <w:rPr>
-          <w:color w:val="0D0D0D" w:themeColor="text1" w:themeTint="F2"/>
-          <w:lang w:val="en-US"/>
-        </w:rPr>
+        <w:pStyle w:val="a7"/>
       </w:pPr>
       <w:r>
-        <w:rPr>
-          <w:color w:val="0D0D0D" w:themeColor="text1" w:themeTint="F2"/>
-        </w:rPr>
-        <w:t>Рисунок</w:t>
+        <w:t xml:space="preserve">Рисунок </w:t>
       </w:r>
+      <w:fldSimple w:instr=" SEQ Рисунок \* ARABIC ">
+        <w:r>
+          <w:rPr>
+            <w:noProof/>
+          </w:rPr>
+          <w:t>2</w:t>
+        </w:r>
+      </w:fldSimple>
       <w:r>
-        <w:rPr>
-          <w:color w:val="0D0D0D" w:themeColor="text1" w:themeTint="F2"/>
-          <w:lang w:val="en-US"/>
-        </w:rPr>
-        <w:t xml:space="preserve"> 1 - </w:t>
-      </w:r>
-      <w:r>
-        <w:rPr>
-          <w:color w:val="0D0D0D" w:themeColor="text1" w:themeTint="F2"/>
-        </w:rPr>
-        <w:t>Код</w:t>
-      </w:r>
-      <w:r>
-        <w:rPr>
-          <w:color w:val="0D0D0D" w:themeColor="text1" w:themeTint="F2"/>
-          <w:lang w:val="en-US"/>
-        </w:rPr>
-        <w:t xml:space="preserve"> </w:t>
-      </w:r>
-      <w:r>
-        <w:rPr>
-          <w:color w:val="0D0D0D" w:themeColor="text1" w:themeTint="F2"/>
-        </w:rPr>
-        <w:t>на</w:t>
-      </w:r>
-      <w:r>
-        <w:rPr>
-          <w:color w:val="0D0D0D" w:themeColor="text1" w:themeTint="F2"/>
-          <w:lang w:val="en-US"/>
-        </w:rPr>
-        <w:t xml:space="preserve"> </w:t>
-      </w:r>
-      <w:r>
-        <w:rPr>
-          <w:color w:val="0D0D0D" w:themeColor="text1" w:themeTint="F2"/>
-        </w:rPr>
-        <w:t>питоне</w:t>
+        <w:t>. Время выполнения кода</w:t>
       </w:r>
     </w:p>
     <w:p>
       <w:pPr>
         <w:pStyle w:val="a4"/>
+        <w:keepNext/>
         <w:shd w:val="clear" w:color="auto" w:fill="FFFFFF"/>
-        <w:tabs>
-          <w:tab w:val="left" w:pos="993"/>
-        </w:tabs>
-        <w:spacing w:line="360" w:lineRule="auto"/>
-        <w:ind w:firstLine="567"/>
+        <w:ind w:firstLine="709"/>
         <w:contextualSpacing/>
-        <w:jc w:val="both"/>
-        <w:rPr>
-          <w:b/>
-          <w:bCs/>
+        <w:jc w:val="center"/>
+      </w:pPr>
+      <w:r>
+        <w:rPr>
           <w:color w:val="0D0D0D" w:themeColor="text1" w:themeTint="F2"/>
           <w:sz w:val="28"/>
           <w:szCs w:val="28"/>
-        </w:rPr>
-      </w:pPr>
-      <w:bookmarkStart w:id="1" w:name="_Toc208485044"/>
-      <w:r>
-        <w:rPr>
-          <w:b/>
-          <w:bCs/>
+          <w:lang w:val="en-US"/>
+        </w:rPr>
+        <w:drawing>
+          <wp:inline distT="0" distB="0" distL="0" distR="0" wp14:anchorId="44DAE1CD" wp14:editId="1AC8BEEF">
+            <wp:extent cx="3292366" cy="3973119"/>
+            <wp:effectExtent l="0" t="0" r="3810" b="8890"/>
+            <wp:docPr id="1544095526" name="Рисунок 1"/>
+            <wp:cNvGraphicFramePr>
+              <a:graphicFrameLocks xmlns:a="http://schemas.openxmlformats.org/drawingml/2006/main" noChangeAspect="1"/>
+            </wp:cNvGraphicFramePr>
+            <a:graphic xmlns:a="http://schemas.openxmlformats.org/drawingml/2006/main">
+              <a:graphicData uri="http://schemas.openxmlformats.org/drawingml/2006/picture">
+                <pic:pic xmlns:pic="http://schemas.openxmlformats.org/drawingml/2006/picture">
+                  <pic:nvPicPr>
+                    <pic:cNvPr id="1544095526" name=""/>
+                    <pic:cNvPicPr/>
+                  </pic:nvPicPr>
+                  <pic:blipFill>
+                    <a:blip r:embed="rId9"/>
+                    <a:stretch>
+                      <a:fillRect/>
+                    </a:stretch>
+                  </pic:blipFill>
+                  <pic:spPr>
+                    <a:xfrm>
+                      <a:off x="0" y="0"/>
+                      <a:ext cx="3296965" cy="3978669"/>
+                    </a:xfrm>
+                    <a:prstGeom prst="rect">
+                      <a:avLst/>
+                    </a:prstGeom>
+                  </pic:spPr>
+                </pic:pic>
+              </a:graphicData>
+            </a:graphic>
+          </wp:inline>
+        </w:drawing>
+      </w:r>
+    </w:p>
+    <w:p>
+      <w:pPr>
+        <w:pStyle w:val="a7"/>
+        <w:rPr>
           <w:color w:val="0D0D0D" w:themeColor="text1" w:themeTint="F2"/>
           <w:sz w:val="28"/>
           <w:szCs w:val="28"/>
-        </w:rPr>
-        <w:t>Набор тестов</w:t>
+          <w:lang w:val="en-US"/>
+        </w:rPr>
+      </w:pPr>
+      <w:r>
+        <w:t xml:space="preserve">Рисунок </w:t>
       </w:r>
-      <w:bookmarkEnd w:id="1"/>
+      <w:fldSimple w:instr=" SEQ Рисунок \* ARABIC ">
+        <w:r>
+          <w:rPr>
+            <w:noProof/>
+          </w:rPr>
+          <w:t>3</w:t>
+        </w:r>
+      </w:fldSimple>
+      <w:r>
+        <w:t>. Внешняя память кода</w:t>
+      </w:r>
+    </w:p>
+    <w:p>
+      <w:pPr>
+        <w:pStyle w:val="a4"/>
+        <w:keepNext/>
+        <w:shd w:val="clear" w:color="auto" w:fill="FFFFFF"/>
+        <w:contextualSpacing/>
+        <w:jc w:val="center"/>
+      </w:pPr>
+      <w:r>
+        <w:rPr>
+          <w:color w:val="0D0D0D" w:themeColor="text1" w:themeTint="F2"/>
+          <w:sz w:val="28"/>
+          <w:szCs w:val="28"/>
+          <w:lang w:val="en-US"/>
+        </w:rPr>
+        <w:lastRenderedPageBreak/>
+        <w:drawing>
+          <wp:inline distT="0" distB="0" distL="0" distR="0" wp14:anchorId="2BF39CFA" wp14:editId="764C7133">
+            <wp:extent cx="5745480" cy="2868747"/>
+            <wp:effectExtent l="0" t="0" r="7620" b="8255"/>
+            <wp:docPr id="1389144627" name="Рисунок 1"/>
+            <wp:cNvGraphicFramePr>
+              <a:graphicFrameLocks xmlns:a="http://schemas.openxmlformats.org/drawingml/2006/main" noChangeAspect="1"/>
+            </wp:cNvGraphicFramePr>
+            <a:graphic xmlns:a="http://schemas.openxmlformats.org/drawingml/2006/main">
+              <a:graphicData uri="http://schemas.openxmlformats.org/drawingml/2006/picture">
+                <pic:pic xmlns:pic="http://schemas.openxmlformats.org/drawingml/2006/picture">
+                  <pic:nvPicPr>
+                    <pic:cNvPr id="1389144627" name=""/>
+                    <pic:cNvPicPr/>
+                  </pic:nvPicPr>
+                  <pic:blipFill>
+                    <a:blip r:embed="rId10"/>
+                    <a:stretch>
+                      <a:fillRect/>
+                    </a:stretch>
+                  </pic:blipFill>
+                  <pic:spPr>
+                    <a:xfrm>
+                      <a:off x="0" y="0"/>
+                      <a:ext cx="5752651" cy="2872328"/>
+                    </a:xfrm>
+                    <a:prstGeom prst="rect">
+                      <a:avLst/>
+                    </a:prstGeom>
+                  </pic:spPr>
+                </pic:pic>
+              </a:graphicData>
+            </a:graphic>
+          </wp:inline>
+        </w:drawing>
+      </w:r>
+    </w:p>
+    <w:p>
+      <w:pPr>
+        <w:pStyle w:val="a7"/>
+        <w:rPr>
+          <w:color w:val="0D0D0D" w:themeColor="text1" w:themeTint="F2"/>
+          <w:sz w:val="28"/>
+          <w:szCs w:val="28"/>
+          <w:lang w:val="en-US"/>
+        </w:rPr>
+      </w:pPr>
+      <w:r>
+        <w:t xml:space="preserve">Рисунок </w:t>
+      </w:r>
+      <w:fldSimple w:instr=" SEQ Рисунок \* ARABIC ">
+        <w:r>
+          <w:rPr>
+            <w:noProof/>
+          </w:rPr>
+          <w:t>4</w:t>
+        </w:r>
+      </w:fldSimple>
+      <w:r>
+        <w:t>. Затрачиваемая оперативная память</w:t>
+      </w:r>
     </w:p>
     <w:p>
       <w:pPr>
         <w:pStyle w:val="a4"/>
         <w:numPr>
           <w:ilvl w:val="0"/>
-          <w:numId w:val="5"/>
+          <w:numId w:val="4"/>
         </w:numPr>
         <w:shd w:val="clear" w:color="auto" w:fill="FFFFFF"/>
         <w:tabs>
-          <w:tab w:val="left" w:pos="993"/>
+          <w:tab w:val="clear" w:pos="720"/>
+          <w:tab w:val="num" w:pos="993"/>
         </w:tabs>
-        <w:spacing w:before="0" w:beforeAutospacing="0" w:after="240" w:afterAutospacing="0" w:line="360" w:lineRule="auto"/>
+        <w:spacing w:line="360" w:lineRule="auto"/>
         <w:ind w:left="0" w:firstLine="709"/>
         <w:contextualSpacing/>
         <w:jc w:val="both"/>
@@ -2561,27 +3018,7 @@
           <w:sz w:val="28"/>
           <w:szCs w:val="28"/>
         </w:rPr>
-        <w:t xml:space="preserve">Метод покрытия </w:t>
-      </w:r>
-      <w:r>
-        <w:rPr>
-          <w:b/>
-          <w:bCs/>
-          <w:color w:val="0D0D0D" w:themeColor="text1" w:themeTint="F2"/>
-          <w:sz w:val="28"/>
-          <w:szCs w:val="28"/>
-        </w:rPr>
-        <w:t>операторов</w:t>
-      </w:r>
-      <w:r>
-        <w:rPr>
-          <w:b/>
-          <w:bCs/>
-          <w:color w:val="0D0D0D" w:themeColor="text1" w:themeTint="F2"/>
-          <w:sz w:val="28"/>
-          <w:szCs w:val="28"/>
-        </w:rPr>
-        <w:t>:</w:t>
+        <w:t>Оценить качество разработанной программы. Критерии – правильность, универсальность, проверяемость. Оформить в таблицу</w:t>
       </w:r>
     </w:p>
     <w:tbl>
@@ -2591,16 +3028,15 @@
         <w:tblLook w:val="04A0" w:firstRow="1" w:lastRow="0" w:firstColumn="1" w:lastColumn="0" w:noHBand="0" w:noVBand="1"/>
       </w:tblPr>
       <w:tblGrid>
-        <w:gridCol w:w="704"/>
-        <w:gridCol w:w="2255"/>
-        <w:gridCol w:w="2616"/>
-        <w:gridCol w:w="2175"/>
-        <w:gridCol w:w="1595"/>
+        <w:gridCol w:w="2336"/>
+        <w:gridCol w:w="2336"/>
+        <w:gridCol w:w="2336"/>
+        <w:gridCol w:w="2337"/>
       </w:tblGrid>
       <w:tr>
         <w:tc>
           <w:tcPr>
-            <w:tcW w:w="704" w:type="dxa"/>
+            <w:tcW w:w="2336" w:type="dxa"/>
           </w:tcPr>
           <w:p>
             <w:pPr>
@@ -2608,24 +3044,19 @@
               <w:tabs>
                 <w:tab w:val="left" w:pos="993"/>
               </w:tabs>
-              <w:spacing w:before="0" w:beforeAutospacing="0" w:after="240" w:afterAutospacing="0" w:line="360" w:lineRule="auto"/>
+              <w:spacing w:line="360" w:lineRule="auto"/>
               <w:contextualSpacing/>
               <w:jc w:val="both"/>
               <w:rPr>
                 <w:color w:val="0D0D0D" w:themeColor="text1" w:themeTint="F2"/>
               </w:rPr>
             </w:pPr>
-            <w:r>
-              <w:rPr>
-                <w:color w:val="0D0D0D" w:themeColor="text1" w:themeTint="F2"/>
-              </w:rPr>
-              <w:t>Тест</w:t>
-            </w:r>
-          </w:p>
-        </w:tc>
-        <w:tc>
-          <w:tcPr>
-            <w:tcW w:w="2255" w:type="dxa"/>
+          </w:p>
+        </w:tc>
+        <w:tc>
+          <w:tcPr>
+            <w:tcW w:w="2336" w:type="dxa"/>
+            <w:vAlign w:val="center"/>
           </w:tcPr>
           <w:p>
             <w:pPr>
@@ -2633,24 +3064,25 @@
               <w:tabs>
                 <w:tab w:val="left" w:pos="993"/>
               </w:tabs>
-              <w:spacing w:before="0" w:beforeAutospacing="0" w:after="240" w:afterAutospacing="0" w:line="360" w:lineRule="auto"/>
+              <w:spacing w:line="360" w:lineRule="auto"/>
               <w:contextualSpacing/>
-              <w:jc w:val="both"/>
-              <w:rPr>
-                <w:color w:val="0D0D0D" w:themeColor="text1" w:themeTint="F2"/>
-              </w:rPr>
-            </w:pPr>
-            <w:r>
-              <w:rPr>
-                <w:color w:val="0D0D0D" w:themeColor="text1" w:themeTint="F2"/>
-              </w:rPr>
-              <w:t>Входные данные</w:t>
-            </w:r>
-          </w:p>
-        </w:tc>
-        <w:tc>
-          <w:tcPr>
-            <w:tcW w:w="2616" w:type="dxa"/>
+              <w:jc w:val="center"/>
+              <w:rPr>
+                <w:color w:val="0D0D0D" w:themeColor="text1" w:themeTint="F2"/>
+              </w:rPr>
+            </w:pPr>
+            <w:r>
+              <w:rPr>
+                <w:color w:val="0D0D0D" w:themeColor="text1" w:themeTint="F2"/>
+              </w:rPr>
+              <w:t>Правильность</w:t>
+            </w:r>
+          </w:p>
+        </w:tc>
+        <w:tc>
+          <w:tcPr>
+            <w:tcW w:w="2336" w:type="dxa"/>
+            <w:vAlign w:val="center"/>
           </w:tcPr>
           <w:p>
             <w:pPr>
@@ -2658,24 +3090,25 @@
               <w:tabs>
                 <w:tab w:val="left" w:pos="993"/>
               </w:tabs>
-              <w:spacing w:before="0" w:beforeAutospacing="0" w:after="240" w:afterAutospacing="0" w:line="360" w:lineRule="auto"/>
+              <w:spacing w:line="360" w:lineRule="auto"/>
               <w:contextualSpacing/>
-              <w:jc w:val="both"/>
-              <w:rPr>
-                <w:color w:val="0D0D0D" w:themeColor="text1" w:themeTint="F2"/>
-              </w:rPr>
-            </w:pPr>
-            <w:r>
-              <w:rPr>
-                <w:color w:val="0D0D0D" w:themeColor="text1" w:themeTint="F2"/>
-              </w:rPr>
-              <w:t>Ожидаемый результат</w:t>
-            </w:r>
-          </w:p>
-        </w:tc>
-        <w:tc>
-          <w:tcPr>
-            <w:tcW w:w="2175" w:type="dxa"/>
+              <w:jc w:val="center"/>
+              <w:rPr>
+                <w:color w:val="0D0D0D" w:themeColor="text1" w:themeTint="F2"/>
+              </w:rPr>
+            </w:pPr>
+            <w:r>
+              <w:rPr>
+                <w:color w:val="0D0D0D" w:themeColor="text1" w:themeTint="F2"/>
+              </w:rPr>
+              <w:t>Универсальность</w:t>
+            </w:r>
+          </w:p>
+        </w:tc>
+        <w:tc>
+          <w:tcPr>
+            <w:tcW w:w="2337" w:type="dxa"/>
+            <w:vAlign w:val="center"/>
           </w:tcPr>
           <w:p>
             <w:pPr>
@@ -2683,24 +3116,26 @@
               <w:tabs>
                 <w:tab w:val="left" w:pos="993"/>
               </w:tabs>
-              <w:spacing w:before="0" w:beforeAutospacing="0" w:after="240" w:afterAutospacing="0" w:line="360" w:lineRule="auto"/>
+              <w:spacing w:line="360" w:lineRule="auto"/>
               <w:contextualSpacing/>
-              <w:jc w:val="both"/>
-              <w:rPr>
-                <w:color w:val="0D0D0D" w:themeColor="text1" w:themeTint="F2"/>
-              </w:rPr>
-            </w:pPr>
-            <w:r>
-              <w:rPr>
-                <w:color w:val="0D0D0D" w:themeColor="text1" w:themeTint="F2"/>
-              </w:rPr>
-              <w:t>Фактический результат</w:t>
-            </w:r>
-          </w:p>
-        </w:tc>
-        <w:tc>
-          <w:tcPr>
-            <w:tcW w:w="1595" w:type="dxa"/>
+              <w:jc w:val="center"/>
+              <w:rPr>
+                <w:color w:val="0D0D0D" w:themeColor="text1" w:themeTint="F2"/>
+              </w:rPr>
+            </w:pPr>
+            <w:r>
+              <w:rPr>
+                <w:color w:val="0D0D0D" w:themeColor="text1" w:themeTint="F2"/>
+              </w:rPr>
+              <w:t>Проверяемость</w:t>
+            </w:r>
+          </w:p>
+        </w:tc>
+      </w:tr>
+      <w:tr>
+        <w:tc>
+          <w:tcPr>
+            <w:tcW w:w="2336" w:type="dxa"/>
           </w:tcPr>
           <w:p>
             <w:pPr>
@@ -2708,26 +3143,23 @@
               <w:tabs>
                 <w:tab w:val="left" w:pos="993"/>
               </w:tabs>
-              <w:spacing w:before="0" w:beforeAutospacing="0" w:after="240" w:afterAutospacing="0" w:line="360" w:lineRule="auto"/>
+              <w:spacing w:line="360" w:lineRule="auto"/>
               <w:contextualSpacing/>
-              <w:jc w:val="both"/>
-              <w:rPr>
-                <w:color w:val="0D0D0D" w:themeColor="text1" w:themeTint="F2"/>
-              </w:rPr>
-            </w:pPr>
-            <w:r>
-              <w:rPr>
-                <w:color w:val="0D0D0D" w:themeColor="text1" w:themeTint="F2"/>
-              </w:rPr>
-              <w:t xml:space="preserve">Результат тестирования </w:t>
-            </w:r>
-          </w:p>
-        </w:tc>
-      </w:tr>
-      <w:tr>
-        <w:tc>
-          <w:tcPr>
-            <w:tcW w:w="704" w:type="dxa"/>
+              <w:rPr>
+                <w:color w:val="0D0D0D" w:themeColor="text1" w:themeTint="F2"/>
+              </w:rPr>
+            </w:pPr>
+            <w:r>
+              <w:rPr>
+                <w:color w:val="0D0D0D" w:themeColor="text1" w:themeTint="F2"/>
+              </w:rPr>
+              <w:t>Недостатки</w:t>
+            </w:r>
+          </w:p>
+        </w:tc>
+        <w:tc>
+          <w:tcPr>
+            <w:tcW w:w="2336" w:type="dxa"/>
           </w:tcPr>
           <w:p>
             <w:pPr>
@@ -2735,24 +3167,23 @@
               <w:tabs>
                 <w:tab w:val="left" w:pos="993"/>
               </w:tabs>
-              <w:spacing w:before="0" w:beforeAutospacing="0" w:after="240" w:afterAutospacing="0" w:line="360" w:lineRule="auto"/>
+              <w:spacing w:line="360" w:lineRule="auto"/>
               <w:contextualSpacing/>
-              <w:jc w:val="both"/>
-              <w:rPr>
-                <w:color w:val="0D0D0D" w:themeColor="text1" w:themeTint="F2"/>
-              </w:rPr>
-            </w:pPr>
-            <w:r>
-              <w:rPr>
-                <w:color w:val="0D0D0D" w:themeColor="text1" w:themeTint="F2"/>
-              </w:rPr>
-              <w:t>1</w:t>
-            </w:r>
-          </w:p>
-        </w:tc>
-        <w:tc>
-          <w:tcPr>
-            <w:tcW w:w="2255" w:type="dxa"/>
+              <w:rPr>
+                <w:color w:val="0D0D0D" w:themeColor="text1" w:themeTint="F2"/>
+              </w:rPr>
+            </w:pPr>
+            <w:r>
+              <w:rPr>
+                <w:color w:val="0D0D0D" w:themeColor="text1" w:themeTint="F2"/>
+              </w:rPr>
+              <w:t>Программа четко выполняет установленное задание</w:t>
+            </w:r>
+          </w:p>
+        </w:tc>
+        <w:tc>
+          <w:tcPr>
+            <w:tcW w:w="2336" w:type="dxa"/>
           </w:tcPr>
           <w:p>
             <w:pPr>
@@ -2760,25 +3191,29 @@
               <w:tabs>
                 <w:tab w:val="left" w:pos="993"/>
               </w:tabs>
-              <w:spacing w:before="0" w:beforeAutospacing="0" w:after="240" w:afterAutospacing="0" w:line="360" w:lineRule="auto"/>
+              <w:spacing w:line="360" w:lineRule="auto"/>
               <w:contextualSpacing/>
               <w:rPr>
                 <w:color w:val="0D0D0D" w:themeColor="text1" w:themeTint="F2"/>
-                <w:lang w:val="en-US"/>
-              </w:rPr>
-            </w:pPr>
-            <w:r>
-              <w:rPr>
-                <w:color w:val="0D0D0D" w:themeColor="text1" w:themeTint="F2"/>
-                <w:lang w:val="en-US"/>
-              </w:rPr>
-              <w:t>ERZAT</w:t>
-            </w:r>
-          </w:p>
-        </w:tc>
-        <w:tc>
-          <w:tcPr>
-            <w:tcW w:w="2616" w:type="dxa"/>
+              </w:rPr>
+            </w:pPr>
+            <w:r>
+              <w:rPr>
+                <w:color w:val="0D0D0D" w:themeColor="text1" w:themeTint="F2"/>
+              </w:rPr>
+              <w:t>Программа не принимает входящие данные, поэтому р</w:t>
+            </w:r>
+            <w:r>
+              <w:rPr>
+                <w:color w:val="0D0D0D" w:themeColor="text1" w:themeTint="F2"/>
+              </w:rPr>
+              <w:t>аботает всегда правильно</w:t>
+            </w:r>
+          </w:p>
+        </w:tc>
+        <w:tc>
+          <w:tcPr>
+            <w:tcW w:w="2337" w:type="dxa"/>
           </w:tcPr>
           <w:p>
             <w:pPr>
@@ -2786,24 +3221,25 @@
               <w:tabs>
                 <w:tab w:val="left" w:pos="993"/>
               </w:tabs>
-              <w:spacing w:before="0" w:beforeAutospacing="0" w:after="240" w:afterAutospacing="0" w:line="360" w:lineRule="auto"/>
+              <w:spacing w:line="360" w:lineRule="auto"/>
               <w:contextualSpacing/>
-              <w:jc w:val="both"/>
-              <w:rPr>
-                <w:color w:val="0D0D0D" w:themeColor="text1" w:themeTint="F2"/>
-              </w:rPr>
-            </w:pPr>
-            <w:r>
-              <w:rPr>
-                <w:color w:val="0D0D0D" w:themeColor="text1" w:themeTint="F2"/>
-              </w:rPr>
-              <w:t>1542551144</w:t>
-            </w:r>
-          </w:p>
-        </w:tc>
-        <w:tc>
-          <w:tcPr>
-            <w:tcW w:w="2175" w:type="dxa"/>
+              <w:rPr>
+                <w:color w:val="0D0D0D" w:themeColor="text1" w:themeTint="F2"/>
+              </w:rPr>
+            </w:pPr>
+            <w:r>
+              <w:rPr>
+                <w:color w:val="0D0D0D" w:themeColor="text1" w:themeTint="F2"/>
+              </w:rPr>
+              <w:t>Все данные выводятся в консоль, что делает возможной проверку всех данных</w:t>
+            </w:r>
+          </w:p>
+        </w:tc>
+      </w:tr>
+      <w:tr>
+        <w:tc>
+          <w:tcPr>
+            <w:tcW w:w="2336" w:type="dxa"/>
           </w:tcPr>
           <w:p>
             <w:pPr>
@@ -2811,24 +3247,25 @@
               <w:tabs>
                 <w:tab w:val="left" w:pos="993"/>
               </w:tabs>
-              <w:spacing w:before="0" w:beforeAutospacing="0" w:after="240" w:afterAutospacing="0" w:line="360" w:lineRule="auto"/>
+              <w:spacing w:line="360" w:lineRule="auto"/>
               <w:contextualSpacing/>
-              <w:jc w:val="both"/>
-              <w:rPr>
-                <w:color w:val="0D0D0D" w:themeColor="text1" w:themeTint="F2"/>
-              </w:rPr>
-            </w:pPr>
-            <w:r>
-              <w:rPr>
-                <w:color w:val="0D0D0D" w:themeColor="text1" w:themeTint="F2"/>
-              </w:rPr>
-              <w:t>1542561144</w:t>
-            </w:r>
-          </w:p>
-        </w:tc>
-        <w:tc>
-          <w:tcPr>
-            <w:tcW w:w="1595" w:type="dxa"/>
+              <w:rPr>
+                <w:color w:val="0D0D0D" w:themeColor="text1" w:themeTint="F2"/>
+                <w:lang w:val="en-US"/>
+              </w:rPr>
+            </w:pPr>
+            <w:r>
+              <w:rPr>
+                <w:color w:val="0D0D0D" w:themeColor="text1" w:themeTint="F2"/>
+              </w:rPr>
+              <w:t>Оценка</w:t>
+            </w:r>
+          </w:p>
+        </w:tc>
+        <w:tc>
+          <w:tcPr>
+            <w:tcW w:w="2336" w:type="dxa"/>
+            <w:vAlign w:val="center"/>
           </w:tcPr>
           <w:p>
             <w:pPr>
@@ -2836,26 +3273,24 @@
               <w:tabs>
                 <w:tab w:val="left" w:pos="993"/>
               </w:tabs>
-              <w:spacing w:before="0" w:beforeAutospacing="0" w:after="240" w:afterAutospacing="0" w:line="360" w:lineRule="auto"/>
+              <w:spacing w:line="360" w:lineRule="auto"/>
               <w:contextualSpacing/>
-              <w:jc w:val="both"/>
-              <w:rPr>
-                <w:color w:val="0D0D0D" w:themeColor="text1" w:themeTint="F2"/>
-              </w:rPr>
-            </w:pPr>
-            <w:r>
-              <w:rPr>
-                <w:color w:val="0D0D0D" w:themeColor="text1" w:themeTint="F2"/>
-              </w:rPr>
-              <w:t>успешно</w:t>
-            </w:r>
-          </w:p>
-        </w:tc>
-      </w:tr>
-      <w:tr>
-        <w:tc>
-          <w:tcPr>
-            <w:tcW w:w="704" w:type="dxa"/>
+              <w:rPr>
+                <w:color w:val="0D0D0D" w:themeColor="text1" w:themeTint="F2"/>
+              </w:rPr>
+            </w:pPr>
+            <w:r>
+              <w:rPr>
+                <w:color w:val="0D0D0D" w:themeColor="text1" w:themeTint="F2"/>
+              </w:rPr>
+              <w:t>5/5</w:t>
+            </w:r>
+          </w:p>
+        </w:tc>
+        <w:tc>
+          <w:tcPr>
+            <w:tcW w:w="2336" w:type="dxa"/>
+            <w:vAlign w:val="center"/>
           </w:tcPr>
           <w:p>
             <w:pPr>
@@ -2863,120 +3298,43 @@
               <w:tabs>
                 <w:tab w:val="left" w:pos="993"/>
               </w:tabs>
-              <w:spacing w:before="0" w:beforeAutospacing="0" w:after="240" w:afterAutospacing="0" w:line="360" w:lineRule="auto"/>
+              <w:spacing w:line="360" w:lineRule="auto"/>
               <w:contextualSpacing/>
-              <w:jc w:val="both"/>
-              <w:rPr>
-                <w:color w:val="0D0D0D" w:themeColor="text1" w:themeTint="F2"/>
-              </w:rPr>
-            </w:pPr>
-            <w:r>
-              <w:rPr>
-                <w:color w:val="0D0D0D" w:themeColor="text1" w:themeTint="F2"/>
-              </w:rPr>
-              <w:t>2</w:t>
-            </w:r>
-          </w:p>
-        </w:tc>
-        <w:tc>
-          <w:tcPr>
-            <w:tcW w:w="2255" w:type="dxa"/>
+              <w:rPr>
+                <w:color w:val="0D0D0D" w:themeColor="text1" w:themeTint="F2"/>
+              </w:rPr>
+            </w:pPr>
+            <w:r>
+              <w:rPr>
+                <w:color w:val="0D0D0D" w:themeColor="text1" w:themeTint="F2"/>
+              </w:rPr>
+              <w:t>5/5</w:t>
+            </w:r>
+          </w:p>
+        </w:tc>
+        <w:tc>
+          <w:tcPr>
+            <w:tcW w:w="2337" w:type="dxa"/>
+            <w:vAlign w:val="center"/>
           </w:tcPr>
           <w:p>
             <w:pPr>
               <w:pStyle w:val="a4"/>
+              <w:keepNext/>
               <w:tabs>
                 <w:tab w:val="left" w:pos="993"/>
               </w:tabs>
-              <w:spacing w:before="0" w:beforeAutospacing="0" w:after="240" w:afterAutospacing="0" w:line="360" w:lineRule="auto"/>
+              <w:spacing w:line="360" w:lineRule="auto"/>
               <w:contextualSpacing/>
-              <w:jc w:val="both"/>
-              <w:rPr>
-                <w:color w:val="0D0D0D" w:themeColor="text1" w:themeTint="F2"/>
-              </w:rPr>
-            </w:pPr>
-            <w:r>
-              <w:rPr>
-                <w:color w:val="0D0D0D" w:themeColor="text1" w:themeTint="F2"/>
-              </w:rPr>
-              <w:t>1542551144</w:t>
-            </w:r>
-          </w:p>
-        </w:tc>
-        <w:tc>
-          <w:tcPr>
-            <w:tcW w:w="2616" w:type="dxa"/>
-          </w:tcPr>
-          <w:p>
-            <w:pPr>
-              <w:pStyle w:val="a4"/>
-              <w:tabs>
-                <w:tab w:val="left" w:pos="993"/>
-              </w:tabs>
-              <w:spacing w:before="0" w:beforeAutospacing="0" w:after="240" w:afterAutospacing="0" w:line="360" w:lineRule="auto"/>
-              <w:contextualSpacing/>
-              <w:jc w:val="both"/>
-              <w:rPr>
-                <w:color w:val="0D0D0D" w:themeColor="text1" w:themeTint="F2"/>
-              </w:rPr>
-            </w:pPr>
-            <w:r>
-              <w:rPr>
-                <w:color w:val="0D0D0D" w:themeColor="text1" w:themeTint="F2"/>
-                <w:lang w:val="en-US"/>
-              </w:rPr>
-              <w:t>ERZAT</w:t>
-            </w:r>
-          </w:p>
-        </w:tc>
-        <w:tc>
-          <w:tcPr>
-            <w:tcW w:w="2175" w:type="dxa"/>
-          </w:tcPr>
-          <w:p>
-            <w:pPr>
-              <w:pStyle w:val="a4"/>
-              <w:tabs>
-                <w:tab w:val="left" w:pos="993"/>
-              </w:tabs>
-              <w:spacing w:before="0" w:beforeAutospacing="0" w:after="240" w:afterAutospacing="0" w:line="360" w:lineRule="auto"/>
-              <w:contextualSpacing/>
-              <w:jc w:val="both"/>
-              <w:rPr>
-                <w:color w:val="0D0D0D" w:themeColor="text1" w:themeTint="F2"/>
-              </w:rPr>
-            </w:pPr>
-            <w:r>
-              <w:rPr>
-                <w:color w:val="0D0D0D" w:themeColor="text1" w:themeTint="F2"/>
-                <w:lang w:val="en-US"/>
-              </w:rPr>
-              <w:t>ERAT</w:t>
-            </w:r>
-          </w:p>
-        </w:tc>
-        <w:tc>
-          <w:tcPr>
-            <w:tcW w:w="1595" w:type="dxa"/>
-          </w:tcPr>
-          <w:p>
-            <w:pPr>
-              <w:pStyle w:val="a4"/>
-              <w:tabs>
-                <w:tab w:val="left" w:pos="993"/>
-              </w:tabs>
-              <w:spacing w:before="0" w:beforeAutospacing="0" w:after="240" w:afterAutospacing="0" w:line="360" w:lineRule="auto"/>
-              <w:contextualSpacing/>
-              <w:jc w:val="both"/>
-              <w:rPr>
-                <w:color w:val="0D0D0D" w:themeColor="text1" w:themeTint="F2"/>
-              </w:rPr>
-            </w:pPr>
-            <w:r>
-              <w:rPr>
-                <w:color w:val="0D0D0D" w:themeColor="text1" w:themeTint="F2"/>
-              </w:rPr>
-              <w:t>успешно</w:t>
+              <w:rPr>
+                <w:color w:val="0D0D0D" w:themeColor="text1" w:themeTint="F2"/>
+              </w:rPr>
+            </w:pPr>
+            <w:r>
+              <w:rPr>
+                <w:color w:val="0D0D0D" w:themeColor="text1" w:themeTint="F2"/>
+              </w:rPr>
+              <w:t>5/5</w:t>
             </w:r>
           </w:p>
         </w:tc>
@@ -2984,61 +3342,11 @@
     </w:tbl>
     <w:p>
       <w:pPr>
-        <w:pStyle w:val="a4"/>
-        <w:shd w:val="clear" w:color="auto" w:fill="FFFFFF"/>
-        <w:tabs>
-          <w:tab w:val="left" w:pos="993"/>
-        </w:tabs>
-        <w:spacing w:before="0" w:beforeAutospacing="0" w:after="240" w:afterAutospacing="0" w:line="360" w:lineRule="auto"/>
-        <w:ind w:firstLine="567"/>
-        <w:contextualSpacing/>
-        <w:jc w:val="both"/>
-        <w:rPr>
-          <w:color w:val="0D0D0D" w:themeColor="text1" w:themeTint="F2"/>
-          <w:sz w:val="28"/>
-          <w:szCs w:val="28"/>
-        </w:rPr>
+        <w:pStyle w:val="a7"/>
+        <w:jc w:val="right"/>
       </w:pPr>
       <w:r>
-        <w:rPr>
-          <w:color w:val="0D0D0D" w:themeColor="text1" w:themeTint="F2"/>
-          <w:sz w:val="28"/>
-          <w:szCs w:val="28"/>
-        </w:rPr>
-        <w:t xml:space="preserve">Метод успешно выявил ошибку в кодировке символа </w:t>
-      </w:r>
-      <w:r>
-        <w:rPr>
-          <w:color w:val="0D0D0D" w:themeColor="text1" w:themeTint="F2"/>
-          <w:sz w:val="28"/>
-          <w:szCs w:val="28"/>
-        </w:rPr>
-        <w:t>“</w:t>
-      </w:r>
-      <w:r>
-        <w:rPr>
-          <w:color w:val="0D0D0D" w:themeColor="text1" w:themeTint="F2"/>
-          <w:sz w:val="28"/>
-          <w:szCs w:val="28"/>
-          <w:lang w:val="en-US"/>
-        </w:rPr>
-        <w:t>Z</w:t>
-      </w:r>
-      <w:r>
-        <w:rPr>
-          <w:color w:val="0D0D0D" w:themeColor="text1" w:themeTint="F2"/>
-          <w:sz w:val="28"/>
-          <w:szCs w:val="28"/>
-        </w:rPr>
-        <w:t>”</w:t>
-      </w:r>
-      <w:r>
-        <w:rPr>
-          <w:color w:val="0D0D0D" w:themeColor="text1" w:themeTint="F2"/>
-          <w:sz w:val="28"/>
-          <w:szCs w:val="28"/>
-        </w:rPr>
-        <w:t xml:space="preserve">. 2 из 2 тестов успешны </w:t>
+        <w:t>Таблица 2. Качество</w:t>
       </w:r>
     </w:p>
     <w:p>
@@ -3046,13 +3354,14 @@
         <w:pStyle w:val="a4"/>
         <w:numPr>
           <w:ilvl w:val="0"/>
-          <w:numId w:val="5"/>
+          <w:numId w:val="4"/>
         </w:numPr>
         <w:shd w:val="clear" w:color="auto" w:fill="FFFFFF"/>
         <w:tabs>
-          <w:tab w:val="left" w:pos="993"/>
+          <w:tab w:val="clear" w:pos="720"/>
+          <w:tab w:val="num" w:pos="993"/>
         </w:tabs>
-        <w:spacing w:before="0" w:beforeAutospacing="0" w:after="240" w:afterAutospacing="0" w:line="360" w:lineRule="auto"/>
+        <w:spacing w:line="360" w:lineRule="auto"/>
         <w:ind w:left="0" w:firstLine="709"/>
         <w:contextualSpacing/>
         <w:jc w:val="both"/>
@@ -3072,605 +3381,18 @@
           <w:sz w:val="28"/>
           <w:szCs w:val="28"/>
         </w:rPr>
-        <w:lastRenderedPageBreak/>
-        <w:t xml:space="preserve"> </w:t>
-      </w:r>
-      <w:r>
-        <w:rPr>
-          <w:b/>
-          <w:bCs/>
-          <w:color w:val="0D0D0D" w:themeColor="text1" w:themeTint="F2"/>
-          <w:sz w:val="28"/>
-          <w:szCs w:val="28"/>
-        </w:rPr>
-        <w:t xml:space="preserve">Метод покрытия </w:t>
-      </w:r>
-      <w:r>
-        <w:rPr>
-          <w:b/>
-          <w:bCs/>
-          <w:color w:val="0D0D0D" w:themeColor="text1" w:themeTint="F2"/>
-          <w:sz w:val="28"/>
-          <w:szCs w:val="28"/>
-        </w:rPr>
-        <w:t>решений</w:t>
-      </w:r>
-      <w:r>
-        <w:rPr>
-          <w:b/>
-          <w:bCs/>
-          <w:color w:val="0D0D0D" w:themeColor="text1" w:themeTint="F2"/>
-          <w:sz w:val="28"/>
-          <w:szCs w:val="28"/>
-        </w:rPr>
-        <w:t>:</w:t>
-      </w:r>
-    </w:p>
-    <w:tbl>
-      <w:tblPr>
-        <w:tblStyle w:val="a5"/>
-        <w:tblW w:w="0" w:type="auto"/>
-        <w:tblLook w:val="04A0" w:firstRow="1" w:lastRow="0" w:firstColumn="1" w:lastColumn="0" w:noHBand="0" w:noVBand="1"/>
-      </w:tblPr>
-      <w:tblGrid>
-        <w:gridCol w:w="705"/>
-        <w:gridCol w:w="2212"/>
-        <w:gridCol w:w="2557"/>
-        <w:gridCol w:w="2276"/>
-        <w:gridCol w:w="1595"/>
-      </w:tblGrid>
-      <w:tr>
-        <w:tc>
-          <w:tcPr>
-            <w:tcW w:w="702" w:type="dxa"/>
-          </w:tcPr>
-          <w:p>
-            <w:pPr>
-              <w:pStyle w:val="a4"/>
-              <w:tabs>
-                <w:tab w:val="left" w:pos="993"/>
-              </w:tabs>
-              <w:spacing w:before="0" w:beforeAutospacing="0" w:after="240" w:afterAutospacing="0" w:line="360" w:lineRule="auto"/>
-              <w:contextualSpacing/>
-              <w:jc w:val="both"/>
-              <w:rPr>
-                <w:color w:val="0D0D0D" w:themeColor="text1" w:themeTint="F2"/>
-              </w:rPr>
-            </w:pPr>
-            <w:r>
-              <w:rPr>
-                <w:color w:val="0D0D0D" w:themeColor="text1" w:themeTint="F2"/>
-              </w:rPr>
-              <w:t>Тест</w:t>
-            </w:r>
-          </w:p>
-        </w:tc>
-        <w:tc>
-          <w:tcPr>
-            <w:tcW w:w="2213" w:type="dxa"/>
-          </w:tcPr>
-          <w:p>
-            <w:pPr>
-              <w:pStyle w:val="a4"/>
-              <w:tabs>
-                <w:tab w:val="left" w:pos="993"/>
-              </w:tabs>
-              <w:spacing w:before="0" w:beforeAutospacing="0" w:after="240" w:afterAutospacing="0" w:line="360" w:lineRule="auto"/>
-              <w:contextualSpacing/>
-              <w:jc w:val="both"/>
-              <w:rPr>
-                <w:color w:val="0D0D0D" w:themeColor="text1" w:themeTint="F2"/>
-              </w:rPr>
-            </w:pPr>
-            <w:r>
-              <w:rPr>
-                <w:color w:val="0D0D0D" w:themeColor="text1" w:themeTint="F2"/>
-              </w:rPr>
-              <w:t>Входные данные</w:t>
-            </w:r>
-          </w:p>
-        </w:tc>
-        <w:tc>
-          <w:tcPr>
-            <w:tcW w:w="2558" w:type="dxa"/>
-          </w:tcPr>
-          <w:p>
-            <w:pPr>
-              <w:pStyle w:val="a4"/>
-              <w:tabs>
-                <w:tab w:val="left" w:pos="993"/>
-              </w:tabs>
-              <w:spacing w:before="0" w:beforeAutospacing="0" w:after="240" w:afterAutospacing="0" w:line="360" w:lineRule="auto"/>
-              <w:contextualSpacing/>
-              <w:jc w:val="both"/>
-              <w:rPr>
-                <w:color w:val="0D0D0D" w:themeColor="text1" w:themeTint="F2"/>
-              </w:rPr>
-            </w:pPr>
-            <w:r>
-              <w:rPr>
-                <w:color w:val="0D0D0D" w:themeColor="text1" w:themeTint="F2"/>
-              </w:rPr>
-              <w:t>Ожидаемый результат</w:t>
-            </w:r>
-          </w:p>
-        </w:tc>
-        <w:tc>
-          <w:tcPr>
-            <w:tcW w:w="2277" w:type="dxa"/>
-          </w:tcPr>
-          <w:p>
-            <w:pPr>
-              <w:pStyle w:val="a4"/>
-              <w:tabs>
-                <w:tab w:val="left" w:pos="993"/>
-              </w:tabs>
-              <w:spacing w:before="0" w:beforeAutospacing="0" w:after="240" w:afterAutospacing="0" w:line="360" w:lineRule="auto"/>
-              <w:contextualSpacing/>
-              <w:jc w:val="both"/>
-              <w:rPr>
-                <w:color w:val="0D0D0D" w:themeColor="text1" w:themeTint="F2"/>
-              </w:rPr>
-            </w:pPr>
-            <w:r>
-              <w:rPr>
-                <w:color w:val="0D0D0D" w:themeColor="text1" w:themeTint="F2"/>
-              </w:rPr>
-              <w:t>Фактический результат</w:t>
-            </w:r>
-          </w:p>
-        </w:tc>
-        <w:tc>
-          <w:tcPr>
-            <w:tcW w:w="1595" w:type="dxa"/>
-          </w:tcPr>
-          <w:p>
-            <w:pPr>
-              <w:pStyle w:val="a4"/>
-              <w:tabs>
-                <w:tab w:val="left" w:pos="993"/>
-              </w:tabs>
-              <w:spacing w:before="0" w:beforeAutospacing="0" w:after="240" w:afterAutospacing="0" w:line="360" w:lineRule="auto"/>
-              <w:contextualSpacing/>
-              <w:jc w:val="both"/>
-              <w:rPr>
-                <w:color w:val="0D0D0D" w:themeColor="text1" w:themeTint="F2"/>
-              </w:rPr>
-            </w:pPr>
-            <w:r>
-              <w:rPr>
-                <w:color w:val="0D0D0D" w:themeColor="text1" w:themeTint="F2"/>
-              </w:rPr>
-              <w:t xml:space="preserve">Результат тестирования </w:t>
-            </w:r>
-          </w:p>
-        </w:tc>
-      </w:tr>
-      <w:tr>
-        <w:tc>
-          <w:tcPr>
-            <w:tcW w:w="704" w:type="dxa"/>
-          </w:tcPr>
-          <w:p>
-            <w:pPr>
-              <w:pStyle w:val="a4"/>
-              <w:tabs>
-                <w:tab w:val="left" w:pos="993"/>
-              </w:tabs>
-              <w:spacing w:before="0" w:beforeAutospacing="0" w:after="240" w:afterAutospacing="0" w:line="360" w:lineRule="auto"/>
-              <w:contextualSpacing/>
-              <w:jc w:val="both"/>
-              <w:rPr>
-                <w:color w:val="0D0D0D" w:themeColor="text1" w:themeTint="F2"/>
-              </w:rPr>
-            </w:pPr>
-            <w:r>
-              <w:rPr>
-                <w:color w:val="0D0D0D" w:themeColor="text1" w:themeTint="F2"/>
-              </w:rPr>
-              <w:t>1</w:t>
-            </w:r>
-          </w:p>
-        </w:tc>
-        <w:tc>
-          <w:tcPr>
-            <w:tcW w:w="2211" w:type="dxa"/>
-          </w:tcPr>
-          <w:p>
-            <w:pPr>
-              <w:pStyle w:val="a4"/>
-              <w:tabs>
-                <w:tab w:val="left" w:pos="993"/>
-              </w:tabs>
-              <w:spacing w:before="0" w:beforeAutospacing="0" w:after="240" w:afterAutospacing="0" w:line="360" w:lineRule="auto"/>
-              <w:contextualSpacing/>
-              <w:jc w:val="both"/>
-              <w:rPr>
-                <w:color w:val="0D0D0D" w:themeColor="text1" w:themeTint="F2"/>
-              </w:rPr>
-            </w:pPr>
-            <w:r>
-              <w:rPr>
-                <w:color w:val="0D0D0D" w:themeColor="text1" w:themeTint="F2"/>
-                <w:lang w:val="en-US"/>
-              </w:rPr>
-              <w:t>ERZAT</w:t>
-            </w:r>
-          </w:p>
-        </w:tc>
-        <w:tc>
-          <w:tcPr>
-            <w:tcW w:w="2558" w:type="dxa"/>
-          </w:tcPr>
-          <w:p>
-            <w:pPr>
-              <w:pStyle w:val="a4"/>
-              <w:tabs>
-                <w:tab w:val="left" w:pos="993"/>
-              </w:tabs>
-              <w:spacing w:before="0" w:beforeAutospacing="0" w:after="240" w:afterAutospacing="0" w:line="360" w:lineRule="auto"/>
-              <w:contextualSpacing/>
-              <w:jc w:val="both"/>
-              <w:rPr>
-                <w:color w:val="0D0D0D" w:themeColor="text1" w:themeTint="F2"/>
-              </w:rPr>
-            </w:pPr>
-            <w:r>
-              <w:rPr>
-                <w:color w:val="0D0D0D" w:themeColor="text1" w:themeTint="F2"/>
-              </w:rPr>
-              <w:t>1542551144</w:t>
-            </w:r>
-          </w:p>
-        </w:tc>
-        <w:tc>
-          <w:tcPr>
-            <w:tcW w:w="2277" w:type="dxa"/>
-          </w:tcPr>
-          <w:p>
-            <w:pPr>
-              <w:pStyle w:val="a4"/>
-              <w:tabs>
-                <w:tab w:val="left" w:pos="993"/>
-              </w:tabs>
-              <w:spacing w:before="0" w:beforeAutospacing="0" w:after="240" w:afterAutospacing="0" w:line="360" w:lineRule="auto"/>
-              <w:contextualSpacing/>
-              <w:jc w:val="both"/>
-              <w:rPr>
-                <w:color w:val="0D0D0D" w:themeColor="text1" w:themeTint="F2"/>
-              </w:rPr>
-            </w:pPr>
-            <w:r>
-              <w:rPr>
-                <w:color w:val="0D0D0D" w:themeColor="text1" w:themeTint="F2"/>
-              </w:rPr>
-              <w:t>1542561144</w:t>
-            </w:r>
-          </w:p>
-        </w:tc>
-        <w:tc>
-          <w:tcPr>
-            <w:tcW w:w="1595" w:type="dxa"/>
-          </w:tcPr>
-          <w:p>
-            <w:pPr>
-              <w:pStyle w:val="a4"/>
-              <w:tabs>
-                <w:tab w:val="left" w:pos="993"/>
-              </w:tabs>
-              <w:spacing w:before="0" w:beforeAutospacing="0" w:after="240" w:afterAutospacing="0" w:line="360" w:lineRule="auto"/>
-              <w:contextualSpacing/>
-              <w:jc w:val="both"/>
-              <w:rPr>
-                <w:color w:val="0D0D0D" w:themeColor="text1" w:themeTint="F2"/>
-              </w:rPr>
-            </w:pPr>
-            <w:r>
-              <w:rPr>
-                <w:color w:val="0D0D0D" w:themeColor="text1" w:themeTint="F2"/>
-              </w:rPr>
-              <w:t>успешно</w:t>
-            </w:r>
-          </w:p>
-        </w:tc>
-      </w:tr>
-      <w:tr>
-        <w:tc>
-          <w:tcPr>
-            <w:tcW w:w="704" w:type="dxa"/>
-          </w:tcPr>
-          <w:p>
-            <w:pPr>
-              <w:pStyle w:val="a4"/>
-              <w:tabs>
-                <w:tab w:val="left" w:pos="993"/>
-              </w:tabs>
-              <w:spacing w:before="0" w:beforeAutospacing="0" w:after="240" w:afterAutospacing="0" w:line="360" w:lineRule="auto"/>
-              <w:contextualSpacing/>
-              <w:jc w:val="both"/>
-              <w:rPr>
-                <w:color w:val="0D0D0D" w:themeColor="text1" w:themeTint="F2"/>
-              </w:rPr>
-            </w:pPr>
-            <w:r>
-              <w:rPr>
-                <w:color w:val="0D0D0D" w:themeColor="text1" w:themeTint="F2"/>
-              </w:rPr>
-              <w:t>2</w:t>
-            </w:r>
-          </w:p>
-        </w:tc>
-        <w:tc>
-          <w:tcPr>
-            <w:tcW w:w="2211" w:type="dxa"/>
-          </w:tcPr>
-          <w:p>
-            <w:pPr>
-              <w:pStyle w:val="a4"/>
-              <w:tabs>
-                <w:tab w:val="left" w:pos="993"/>
-              </w:tabs>
-              <w:spacing w:before="0" w:beforeAutospacing="0" w:after="240" w:afterAutospacing="0" w:line="360" w:lineRule="auto"/>
-              <w:contextualSpacing/>
-              <w:jc w:val="both"/>
-              <w:rPr>
-                <w:color w:val="0D0D0D" w:themeColor="text1" w:themeTint="F2"/>
-              </w:rPr>
-            </w:pPr>
-            <w:r>
-              <w:rPr>
-                <w:color w:val="0D0D0D" w:themeColor="text1" w:themeTint="F2"/>
-              </w:rPr>
-              <w:t>1542551144</w:t>
-            </w:r>
-          </w:p>
-        </w:tc>
-        <w:tc>
-          <w:tcPr>
-            <w:tcW w:w="2558" w:type="dxa"/>
-          </w:tcPr>
-          <w:p>
-            <w:pPr>
-              <w:pStyle w:val="a4"/>
-              <w:tabs>
-                <w:tab w:val="left" w:pos="993"/>
-              </w:tabs>
-              <w:spacing w:before="0" w:beforeAutospacing="0" w:after="240" w:afterAutospacing="0" w:line="360" w:lineRule="auto"/>
-              <w:contextualSpacing/>
-              <w:jc w:val="both"/>
-              <w:rPr>
-                <w:color w:val="0D0D0D" w:themeColor="text1" w:themeTint="F2"/>
-              </w:rPr>
-            </w:pPr>
-            <w:r>
-              <w:rPr>
-                <w:color w:val="0D0D0D" w:themeColor="text1" w:themeTint="F2"/>
-                <w:lang w:val="en-US"/>
-              </w:rPr>
-              <w:t>ERZAT</w:t>
-            </w:r>
-          </w:p>
-        </w:tc>
-        <w:tc>
-          <w:tcPr>
-            <w:tcW w:w="2277" w:type="dxa"/>
-          </w:tcPr>
-          <w:p>
-            <w:pPr>
-              <w:pStyle w:val="a4"/>
-              <w:tabs>
-                <w:tab w:val="left" w:pos="993"/>
-              </w:tabs>
-              <w:spacing w:before="0" w:beforeAutospacing="0" w:after="240" w:afterAutospacing="0" w:line="360" w:lineRule="auto"/>
-              <w:contextualSpacing/>
-              <w:jc w:val="both"/>
-              <w:rPr>
-                <w:color w:val="0D0D0D" w:themeColor="text1" w:themeTint="F2"/>
-              </w:rPr>
-            </w:pPr>
-            <w:r>
-              <w:rPr>
-                <w:color w:val="0D0D0D" w:themeColor="text1" w:themeTint="F2"/>
-                <w:lang w:val="en-US"/>
-              </w:rPr>
-              <w:t>ERAT</w:t>
-            </w:r>
-          </w:p>
-        </w:tc>
-        <w:tc>
-          <w:tcPr>
-            <w:tcW w:w="1595" w:type="dxa"/>
-          </w:tcPr>
-          <w:p>
-            <w:pPr>
-              <w:pStyle w:val="a4"/>
-              <w:tabs>
-                <w:tab w:val="left" w:pos="993"/>
-              </w:tabs>
-              <w:spacing w:before="0" w:beforeAutospacing="0" w:after="240" w:afterAutospacing="0" w:line="360" w:lineRule="auto"/>
-              <w:contextualSpacing/>
-              <w:jc w:val="both"/>
-              <w:rPr>
-                <w:color w:val="0D0D0D" w:themeColor="text1" w:themeTint="F2"/>
-              </w:rPr>
-            </w:pPr>
-            <w:r>
-              <w:rPr>
-                <w:color w:val="0D0D0D" w:themeColor="text1" w:themeTint="F2"/>
-              </w:rPr>
-              <w:t>успешно</w:t>
-            </w:r>
-          </w:p>
-        </w:tc>
-      </w:tr>
-      <w:tr>
-        <w:tc>
-          <w:tcPr>
-            <w:tcW w:w="704" w:type="dxa"/>
-          </w:tcPr>
-          <w:p>
-            <w:pPr>
-              <w:pStyle w:val="a4"/>
-              <w:tabs>
-                <w:tab w:val="left" w:pos="993"/>
-              </w:tabs>
-              <w:spacing w:before="0" w:beforeAutospacing="0" w:after="240" w:afterAutospacing="0" w:line="360" w:lineRule="auto"/>
-              <w:contextualSpacing/>
-              <w:jc w:val="both"/>
-              <w:rPr>
-                <w:color w:val="0D0D0D" w:themeColor="text1" w:themeTint="F2"/>
-              </w:rPr>
-            </w:pPr>
-            <w:r>
-              <w:rPr>
-                <w:color w:val="0D0D0D" w:themeColor="text1" w:themeTint="F2"/>
-              </w:rPr>
-              <w:t>3</w:t>
-            </w:r>
-          </w:p>
-        </w:tc>
-        <w:tc>
-          <w:tcPr>
-            <w:tcW w:w="2211" w:type="dxa"/>
-          </w:tcPr>
-          <w:p>
-            <w:pPr>
-              <w:pStyle w:val="a4"/>
-              <w:tabs>
-                <w:tab w:val="left" w:pos="993"/>
-              </w:tabs>
-              <w:spacing w:before="0" w:beforeAutospacing="0" w:after="240" w:afterAutospacing="0" w:line="360" w:lineRule="auto"/>
-              <w:contextualSpacing/>
-              <w:jc w:val="both"/>
-              <w:rPr>
-                <w:color w:val="0D0D0D" w:themeColor="text1" w:themeTint="F2"/>
-              </w:rPr>
-            </w:pPr>
-            <w:r>
-              <w:rPr>
-                <w:color w:val="0D0D0D" w:themeColor="text1" w:themeTint="F2"/>
-              </w:rPr>
-              <w:t>Пустая строка</w:t>
-            </w:r>
-          </w:p>
-        </w:tc>
-        <w:tc>
-          <w:tcPr>
-            <w:tcW w:w="2558" w:type="dxa"/>
-          </w:tcPr>
-          <w:p>
-            <w:pPr>
-              <w:pStyle w:val="a4"/>
-              <w:tabs>
-                <w:tab w:val="left" w:pos="993"/>
-              </w:tabs>
-              <w:spacing w:before="0" w:beforeAutospacing="0" w:after="240" w:afterAutospacing="0" w:line="360" w:lineRule="auto"/>
-              <w:contextualSpacing/>
-              <w:jc w:val="both"/>
-              <w:rPr>
-                <w:color w:val="0D0D0D" w:themeColor="text1" w:themeTint="F2"/>
-              </w:rPr>
-            </w:pPr>
-            <w:r>
-              <w:rPr>
-                <w:color w:val="0D0D0D" w:themeColor="text1" w:themeTint="F2"/>
-              </w:rPr>
-              <w:t>Пустая строка</w:t>
-            </w:r>
-          </w:p>
-        </w:tc>
-        <w:tc>
-          <w:tcPr>
-            <w:tcW w:w="2277" w:type="dxa"/>
-          </w:tcPr>
-          <w:p>
-            <w:pPr>
-              <w:pStyle w:val="a4"/>
-              <w:tabs>
-                <w:tab w:val="left" w:pos="993"/>
-              </w:tabs>
-              <w:spacing w:before="0" w:beforeAutospacing="0" w:after="240" w:afterAutospacing="0" w:line="360" w:lineRule="auto"/>
-              <w:contextualSpacing/>
-              <w:jc w:val="both"/>
-              <w:rPr>
-                <w:color w:val="0D0D0D" w:themeColor="text1" w:themeTint="F2"/>
-              </w:rPr>
-            </w:pPr>
-            <w:r>
-              <w:rPr>
-                <w:color w:val="0D0D0D" w:themeColor="text1" w:themeTint="F2"/>
-              </w:rPr>
-              <w:t>Пустая строка</w:t>
-            </w:r>
-          </w:p>
-        </w:tc>
-        <w:tc>
-          <w:tcPr>
-            <w:tcW w:w="1595" w:type="dxa"/>
-          </w:tcPr>
-          <w:p>
-            <w:pPr>
-              <w:pStyle w:val="a4"/>
-              <w:tabs>
-                <w:tab w:val="left" w:pos="993"/>
-              </w:tabs>
-              <w:spacing w:before="0" w:beforeAutospacing="0" w:after="240" w:afterAutospacing="0" w:line="360" w:lineRule="auto"/>
-              <w:contextualSpacing/>
-              <w:jc w:val="both"/>
-              <w:rPr>
-                <w:color w:val="0D0D0D" w:themeColor="text1" w:themeTint="F2"/>
-              </w:rPr>
-            </w:pPr>
-            <w:r>
-              <w:rPr>
-                <w:color w:val="0D0D0D" w:themeColor="text1" w:themeTint="F2"/>
-              </w:rPr>
-              <w:t>неуспешно</w:t>
-            </w:r>
-          </w:p>
-        </w:tc>
-      </w:tr>
-    </w:tbl>
-    <w:p>
-      <w:pPr>
-        <w:pStyle w:val="a4"/>
-        <w:shd w:val="clear" w:color="auto" w:fill="FFFFFF"/>
-        <w:tabs>
-          <w:tab w:val="left" w:pos="993"/>
-        </w:tabs>
-        <w:spacing w:before="0" w:beforeAutospacing="0" w:after="240" w:afterAutospacing="0" w:line="360" w:lineRule="auto"/>
-        <w:ind w:firstLine="567"/>
-        <w:contextualSpacing/>
-        <w:jc w:val="both"/>
-        <w:rPr>
-          <w:color w:val="0D0D0D" w:themeColor="text1" w:themeTint="F2"/>
-          <w:sz w:val="28"/>
-          <w:szCs w:val="28"/>
-        </w:rPr>
-      </w:pPr>
-      <w:r>
-        <w:rPr>
-          <w:color w:val="0D0D0D" w:themeColor="text1" w:themeTint="F2"/>
-          <w:sz w:val="28"/>
-          <w:szCs w:val="28"/>
-        </w:rPr>
-        <w:t>Метод выявил ошибку в 2 из 3 тестов</w:t>
+        <w:t>По возможности – улучшить программу и так же оценить.</w:t>
       </w:r>
     </w:p>
     <w:p>
       <w:pPr>
         <w:pStyle w:val="a4"/>
         <w:shd w:val="clear" w:color="auto" w:fill="FFFFFF"/>
-        <w:tabs>
-          <w:tab w:val="left" w:pos="993"/>
-        </w:tabs>
-        <w:spacing w:before="0" w:beforeAutospacing="0" w:after="240" w:afterAutospacing="0" w:line="360" w:lineRule="auto"/>
-        <w:ind w:firstLine="709"/>
+        <w:spacing w:line="360" w:lineRule="auto"/>
+        <w:ind w:left="709"/>
         <w:contextualSpacing/>
         <w:jc w:val="both"/>
         <w:rPr>
-          <w:b/>
-          <w:bCs/>
           <w:color w:val="0D0D0D" w:themeColor="text1" w:themeTint="F2"/>
           <w:sz w:val="28"/>
           <w:szCs w:val="28"/>
@@ -3678,899 +3400,11 @@
       </w:pPr>
       <w:r>
         <w:rPr>
-          <w:b/>
-          <w:bCs/>
           <w:color w:val="0D0D0D" w:themeColor="text1" w:themeTint="F2"/>
           <w:sz w:val="28"/>
           <w:szCs w:val="28"/>
         </w:rPr>
-        <w:t xml:space="preserve">3. </w:t>
-      </w:r>
-      <w:r>
-        <w:rPr>
-          <w:b/>
-          <w:bCs/>
-          <w:color w:val="0D0D0D" w:themeColor="text1" w:themeTint="F2"/>
-          <w:sz w:val="28"/>
-          <w:szCs w:val="28"/>
-        </w:rPr>
-        <w:t xml:space="preserve">Метод покрытия </w:t>
-      </w:r>
-      <w:r>
-        <w:rPr>
-          <w:b/>
-          <w:bCs/>
-          <w:color w:val="0D0D0D" w:themeColor="text1" w:themeTint="F2"/>
-          <w:sz w:val="28"/>
-          <w:szCs w:val="28"/>
-        </w:rPr>
-        <w:t>условий</w:t>
-      </w:r>
-      <w:r>
-        <w:rPr>
-          <w:b/>
-          <w:bCs/>
-          <w:color w:val="0D0D0D" w:themeColor="text1" w:themeTint="F2"/>
-          <w:sz w:val="28"/>
-          <w:szCs w:val="28"/>
-        </w:rPr>
-        <w:t>:</w:t>
-      </w:r>
-    </w:p>
-    <w:tbl>
-      <w:tblPr>
-        <w:tblStyle w:val="a5"/>
-        <w:tblW w:w="0" w:type="auto"/>
-        <w:tblLook w:val="04A0" w:firstRow="1" w:lastRow="0" w:firstColumn="1" w:lastColumn="0" w:noHBand="0" w:noVBand="1"/>
-      </w:tblPr>
-      <w:tblGrid>
-        <w:gridCol w:w="704"/>
-        <w:gridCol w:w="2268"/>
-        <w:gridCol w:w="2552"/>
-        <w:gridCol w:w="2226"/>
-        <w:gridCol w:w="1595"/>
-      </w:tblGrid>
-      <w:tr>
-        <w:tc>
-          <w:tcPr>
-            <w:tcW w:w="704" w:type="dxa"/>
-          </w:tcPr>
-          <w:p>
-            <w:pPr>
-              <w:pStyle w:val="a4"/>
-              <w:tabs>
-                <w:tab w:val="left" w:pos="993"/>
-              </w:tabs>
-              <w:spacing w:before="0" w:beforeAutospacing="0" w:after="240" w:afterAutospacing="0" w:line="360" w:lineRule="auto"/>
-              <w:contextualSpacing/>
-              <w:jc w:val="both"/>
-              <w:rPr>
-                <w:color w:val="0D0D0D" w:themeColor="text1" w:themeTint="F2"/>
-              </w:rPr>
-            </w:pPr>
-            <w:r>
-              <w:rPr>
-                <w:color w:val="0D0D0D" w:themeColor="text1" w:themeTint="F2"/>
-              </w:rPr>
-              <w:t>Тест</w:t>
-            </w:r>
-          </w:p>
-        </w:tc>
-        <w:tc>
-          <w:tcPr>
-            <w:tcW w:w="2268" w:type="dxa"/>
-          </w:tcPr>
-          <w:p>
-            <w:pPr>
-              <w:pStyle w:val="a4"/>
-              <w:tabs>
-                <w:tab w:val="left" w:pos="993"/>
-              </w:tabs>
-              <w:spacing w:before="0" w:beforeAutospacing="0" w:after="240" w:afterAutospacing="0" w:line="360" w:lineRule="auto"/>
-              <w:contextualSpacing/>
-              <w:jc w:val="both"/>
-              <w:rPr>
-                <w:color w:val="0D0D0D" w:themeColor="text1" w:themeTint="F2"/>
-              </w:rPr>
-            </w:pPr>
-            <w:r>
-              <w:rPr>
-                <w:color w:val="0D0D0D" w:themeColor="text1" w:themeTint="F2"/>
-              </w:rPr>
-              <w:t>Входные данные</w:t>
-            </w:r>
-          </w:p>
-        </w:tc>
-        <w:tc>
-          <w:tcPr>
-            <w:tcW w:w="2552" w:type="dxa"/>
-          </w:tcPr>
-          <w:p>
-            <w:pPr>
-              <w:pStyle w:val="a4"/>
-              <w:tabs>
-                <w:tab w:val="left" w:pos="993"/>
-              </w:tabs>
-              <w:spacing w:before="0" w:beforeAutospacing="0" w:after="240" w:afterAutospacing="0" w:line="360" w:lineRule="auto"/>
-              <w:contextualSpacing/>
-              <w:jc w:val="both"/>
-              <w:rPr>
-                <w:color w:val="0D0D0D" w:themeColor="text1" w:themeTint="F2"/>
-              </w:rPr>
-            </w:pPr>
-            <w:r>
-              <w:rPr>
-                <w:color w:val="0D0D0D" w:themeColor="text1" w:themeTint="F2"/>
-              </w:rPr>
-              <w:t>Ожидаемый результат</w:t>
-            </w:r>
-          </w:p>
-        </w:tc>
-        <w:tc>
-          <w:tcPr>
-            <w:tcW w:w="2226" w:type="dxa"/>
-          </w:tcPr>
-          <w:p>
-            <w:pPr>
-              <w:pStyle w:val="a4"/>
-              <w:tabs>
-                <w:tab w:val="left" w:pos="993"/>
-              </w:tabs>
-              <w:spacing w:before="0" w:beforeAutospacing="0" w:after="240" w:afterAutospacing="0" w:line="360" w:lineRule="auto"/>
-              <w:contextualSpacing/>
-              <w:jc w:val="both"/>
-              <w:rPr>
-                <w:color w:val="0D0D0D" w:themeColor="text1" w:themeTint="F2"/>
-              </w:rPr>
-            </w:pPr>
-            <w:r>
-              <w:rPr>
-                <w:color w:val="0D0D0D" w:themeColor="text1" w:themeTint="F2"/>
-              </w:rPr>
-              <w:t>Фактический результат</w:t>
-            </w:r>
-          </w:p>
-        </w:tc>
-        <w:tc>
-          <w:tcPr>
-            <w:tcW w:w="1595" w:type="dxa"/>
-          </w:tcPr>
-          <w:p>
-            <w:pPr>
-              <w:pStyle w:val="a4"/>
-              <w:tabs>
-                <w:tab w:val="left" w:pos="993"/>
-              </w:tabs>
-              <w:spacing w:before="0" w:beforeAutospacing="0" w:after="240" w:afterAutospacing="0" w:line="360" w:lineRule="auto"/>
-              <w:contextualSpacing/>
-              <w:jc w:val="both"/>
-              <w:rPr>
-                <w:color w:val="0D0D0D" w:themeColor="text1" w:themeTint="F2"/>
-              </w:rPr>
-            </w:pPr>
-            <w:r>
-              <w:rPr>
-                <w:color w:val="0D0D0D" w:themeColor="text1" w:themeTint="F2"/>
-              </w:rPr>
-              <w:t xml:space="preserve">Результат тестирования </w:t>
-            </w:r>
-          </w:p>
-        </w:tc>
-      </w:tr>
-      <w:tr>
-        <w:tc>
-          <w:tcPr>
-            <w:tcW w:w="704" w:type="dxa"/>
-          </w:tcPr>
-          <w:p>
-            <w:pPr>
-              <w:pStyle w:val="a4"/>
-              <w:tabs>
-                <w:tab w:val="left" w:pos="993"/>
-              </w:tabs>
-              <w:spacing w:before="0" w:beforeAutospacing="0" w:after="240" w:afterAutospacing="0" w:line="360" w:lineRule="auto"/>
-              <w:contextualSpacing/>
-              <w:jc w:val="both"/>
-              <w:rPr>
-                <w:color w:val="0D0D0D" w:themeColor="text1" w:themeTint="F2"/>
-              </w:rPr>
-            </w:pPr>
-            <w:r>
-              <w:rPr>
-                <w:color w:val="0D0D0D" w:themeColor="text1" w:themeTint="F2"/>
-              </w:rPr>
-              <w:t>1</w:t>
-            </w:r>
-          </w:p>
-        </w:tc>
-        <w:tc>
-          <w:tcPr>
-            <w:tcW w:w="2268" w:type="dxa"/>
-          </w:tcPr>
-          <w:p>
-            <w:pPr>
-              <w:pStyle w:val="a4"/>
-              <w:tabs>
-                <w:tab w:val="left" w:pos="993"/>
-              </w:tabs>
-              <w:spacing w:before="0" w:beforeAutospacing="0" w:after="240" w:afterAutospacing="0" w:line="360" w:lineRule="auto"/>
-              <w:contextualSpacing/>
-              <w:jc w:val="both"/>
-              <w:rPr>
-                <w:color w:val="0D0D0D" w:themeColor="text1" w:themeTint="F2"/>
-              </w:rPr>
-            </w:pPr>
-            <w:r>
-              <w:rPr>
-                <w:color w:val="0D0D0D" w:themeColor="text1" w:themeTint="F2"/>
-              </w:rPr>
-              <w:t>2315313134</w:t>
-            </w:r>
-          </w:p>
-        </w:tc>
-        <w:tc>
-          <w:tcPr>
-            <w:tcW w:w="2552" w:type="dxa"/>
-          </w:tcPr>
-          <w:p>
-            <w:pPr>
-              <w:pStyle w:val="a4"/>
-              <w:tabs>
-                <w:tab w:val="left" w:pos="993"/>
-              </w:tabs>
-              <w:spacing w:before="0" w:beforeAutospacing="0" w:after="240" w:afterAutospacing="0" w:line="360" w:lineRule="auto"/>
-              <w:contextualSpacing/>
-              <w:jc w:val="both"/>
-              <w:rPr>
-                <w:color w:val="0D0D0D" w:themeColor="text1" w:themeTint="F2"/>
-              </w:rPr>
-            </w:pPr>
-            <w:r>
-              <w:rPr>
-                <w:color w:val="0D0D0D" w:themeColor="text1" w:themeTint="F2"/>
-              </w:rPr>
-              <w:t>HELLO</w:t>
-            </w:r>
-          </w:p>
-        </w:tc>
-        <w:tc>
-          <w:tcPr>
-            <w:tcW w:w="2226" w:type="dxa"/>
-          </w:tcPr>
-          <w:p>
-            <w:pPr>
-              <w:pStyle w:val="a4"/>
-              <w:tabs>
-                <w:tab w:val="left" w:pos="993"/>
-              </w:tabs>
-              <w:spacing w:before="0" w:beforeAutospacing="0" w:after="240" w:afterAutospacing="0" w:line="360" w:lineRule="auto"/>
-              <w:contextualSpacing/>
-              <w:jc w:val="both"/>
-              <w:rPr>
-                <w:color w:val="0D0D0D" w:themeColor="text1" w:themeTint="F2"/>
-              </w:rPr>
-            </w:pPr>
-            <w:r>
-              <w:rPr>
-                <w:color w:val="0D0D0D" w:themeColor="text1" w:themeTint="F2"/>
-              </w:rPr>
-              <w:t>HELLO</w:t>
-            </w:r>
-          </w:p>
-        </w:tc>
-        <w:tc>
-          <w:tcPr>
-            <w:tcW w:w="1595" w:type="dxa"/>
-          </w:tcPr>
-          <w:p>
-            <w:pPr>
-              <w:pStyle w:val="a4"/>
-              <w:tabs>
-                <w:tab w:val="left" w:pos="993"/>
-              </w:tabs>
-              <w:spacing w:before="0" w:beforeAutospacing="0" w:after="240" w:afterAutospacing="0" w:line="360" w:lineRule="auto"/>
-              <w:contextualSpacing/>
-              <w:jc w:val="both"/>
-              <w:rPr>
-                <w:color w:val="0D0D0D" w:themeColor="text1" w:themeTint="F2"/>
-              </w:rPr>
-            </w:pPr>
-            <w:r>
-              <w:rPr>
-                <w:color w:val="0D0D0D" w:themeColor="text1" w:themeTint="F2"/>
-              </w:rPr>
-              <w:t>неуспешно</w:t>
-            </w:r>
-          </w:p>
-        </w:tc>
-      </w:tr>
-      <w:tr>
-        <w:tc>
-          <w:tcPr>
-            <w:tcW w:w="704" w:type="dxa"/>
-          </w:tcPr>
-          <w:p>
-            <w:pPr>
-              <w:pStyle w:val="a4"/>
-              <w:tabs>
-                <w:tab w:val="left" w:pos="993"/>
-              </w:tabs>
-              <w:spacing w:before="0" w:beforeAutospacing="0" w:after="240" w:afterAutospacing="0" w:line="360" w:lineRule="auto"/>
-              <w:contextualSpacing/>
-              <w:jc w:val="both"/>
-              <w:rPr>
-                <w:color w:val="0D0D0D" w:themeColor="text1" w:themeTint="F2"/>
-              </w:rPr>
-            </w:pPr>
-            <w:r>
-              <w:rPr>
-                <w:color w:val="0D0D0D" w:themeColor="text1" w:themeTint="F2"/>
-              </w:rPr>
-              <w:t xml:space="preserve">2 </w:t>
-            </w:r>
-          </w:p>
-        </w:tc>
-        <w:tc>
-          <w:tcPr>
-            <w:tcW w:w="2268" w:type="dxa"/>
-          </w:tcPr>
-          <w:p>
-            <w:pPr>
-              <w:pStyle w:val="a4"/>
-              <w:tabs>
-                <w:tab w:val="left" w:pos="993"/>
-              </w:tabs>
-              <w:spacing w:before="0" w:beforeAutospacing="0" w:after="240" w:afterAutospacing="0" w:line="360" w:lineRule="auto"/>
-              <w:contextualSpacing/>
-              <w:jc w:val="both"/>
-              <w:rPr>
-                <w:color w:val="0D0D0D" w:themeColor="text1" w:themeTint="F2"/>
-              </w:rPr>
-            </w:pPr>
-            <w:r>
-              <w:rPr>
-                <w:color w:val="0D0D0D" w:themeColor="text1" w:themeTint="F2"/>
-              </w:rPr>
-              <w:t>HELLO</w:t>
-            </w:r>
-          </w:p>
-        </w:tc>
-        <w:tc>
-          <w:tcPr>
-            <w:tcW w:w="2552" w:type="dxa"/>
-          </w:tcPr>
-          <w:p>
-            <w:pPr>
-              <w:pStyle w:val="a4"/>
-              <w:tabs>
-                <w:tab w:val="left" w:pos="993"/>
-              </w:tabs>
-              <w:spacing w:before="0" w:beforeAutospacing="0" w:after="240" w:afterAutospacing="0" w:line="360" w:lineRule="auto"/>
-              <w:contextualSpacing/>
-              <w:jc w:val="both"/>
-              <w:rPr>
-                <w:color w:val="0D0D0D" w:themeColor="text1" w:themeTint="F2"/>
-              </w:rPr>
-            </w:pPr>
-            <w:r>
-              <w:rPr>
-                <w:color w:val="0D0D0D" w:themeColor="text1" w:themeTint="F2"/>
-              </w:rPr>
-              <w:t>2315313134</w:t>
-            </w:r>
-          </w:p>
-        </w:tc>
-        <w:tc>
-          <w:tcPr>
-            <w:tcW w:w="2226" w:type="dxa"/>
-          </w:tcPr>
-          <w:p>
-            <w:pPr>
-              <w:pStyle w:val="a4"/>
-              <w:tabs>
-                <w:tab w:val="left" w:pos="993"/>
-              </w:tabs>
-              <w:spacing w:before="0" w:beforeAutospacing="0" w:after="240" w:afterAutospacing="0" w:line="360" w:lineRule="auto"/>
-              <w:contextualSpacing/>
-              <w:jc w:val="both"/>
-              <w:rPr>
-                <w:color w:val="0D0D0D" w:themeColor="text1" w:themeTint="F2"/>
-              </w:rPr>
-            </w:pPr>
-            <w:r>
-              <w:rPr>
-                <w:color w:val="0D0D0D" w:themeColor="text1" w:themeTint="F2"/>
-              </w:rPr>
-              <w:t>2315313134</w:t>
-            </w:r>
-          </w:p>
-        </w:tc>
-        <w:tc>
-          <w:tcPr>
-            <w:tcW w:w="1595" w:type="dxa"/>
-          </w:tcPr>
-          <w:p>
-            <w:pPr>
-              <w:pStyle w:val="a4"/>
-              <w:tabs>
-                <w:tab w:val="left" w:pos="993"/>
-              </w:tabs>
-              <w:spacing w:before="0" w:beforeAutospacing="0" w:after="240" w:afterAutospacing="0" w:line="360" w:lineRule="auto"/>
-              <w:contextualSpacing/>
-              <w:jc w:val="both"/>
-              <w:rPr>
-                <w:color w:val="0D0D0D" w:themeColor="text1" w:themeTint="F2"/>
-              </w:rPr>
-            </w:pPr>
-            <w:r>
-              <w:rPr>
-                <w:color w:val="0D0D0D" w:themeColor="text1" w:themeTint="F2"/>
-              </w:rPr>
-              <w:t>неуспешно</w:t>
-            </w:r>
-          </w:p>
-        </w:tc>
-      </w:tr>
-      <w:tr>
-        <w:tc>
-          <w:tcPr>
-            <w:tcW w:w="704" w:type="dxa"/>
-          </w:tcPr>
-          <w:p>
-            <w:pPr>
-              <w:pStyle w:val="a4"/>
-              <w:tabs>
-                <w:tab w:val="left" w:pos="993"/>
-              </w:tabs>
-              <w:spacing w:before="0" w:beforeAutospacing="0" w:after="240" w:afterAutospacing="0" w:line="360" w:lineRule="auto"/>
-              <w:contextualSpacing/>
-              <w:jc w:val="both"/>
-              <w:rPr>
-                <w:color w:val="0D0D0D" w:themeColor="text1" w:themeTint="F2"/>
-              </w:rPr>
-            </w:pPr>
-            <w:r>
-              <w:rPr>
-                <w:color w:val="0D0D0D" w:themeColor="text1" w:themeTint="F2"/>
-              </w:rPr>
-              <w:t xml:space="preserve">3 </w:t>
-            </w:r>
-          </w:p>
-        </w:tc>
-        <w:tc>
-          <w:tcPr>
-            <w:tcW w:w="2268" w:type="dxa"/>
-          </w:tcPr>
-          <w:p>
-            <w:pPr>
-              <w:pStyle w:val="a4"/>
-              <w:tabs>
-                <w:tab w:val="left" w:pos="993"/>
-              </w:tabs>
-              <w:spacing w:before="0" w:beforeAutospacing="0" w:after="240" w:afterAutospacing="0" w:line="360" w:lineRule="auto"/>
-              <w:contextualSpacing/>
-              <w:jc w:val="both"/>
-              <w:rPr>
-                <w:color w:val="0D0D0D" w:themeColor="text1" w:themeTint="F2"/>
-              </w:rPr>
-            </w:pPr>
-            <w:r>
-              <w:rPr>
-                <w:color w:val="0D0D0D" w:themeColor="text1" w:themeTint="F2"/>
-              </w:rPr>
-              <w:t>55</w:t>
-            </w:r>
-          </w:p>
-        </w:tc>
-        <w:tc>
-          <w:tcPr>
-            <w:tcW w:w="2552" w:type="dxa"/>
-          </w:tcPr>
-          <w:p>
-            <w:pPr>
-              <w:pStyle w:val="a4"/>
-              <w:tabs>
-                <w:tab w:val="left" w:pos="993"/>
-              </w:tabs>
-              <w:spacing w:before="0" w:beforeAutospacing="0" w:after="240" w:afterAutospacing="0" w:line="360" w:lineRule="auto"/>
-              <w:contextualSpacing/>
-              <w:jc w:val="both"/>
-              <w:rPr>
-                <w:color w:val="0D0D0D" w:themeColor="text1" w:themeTint="F2"/>
-                <w:lang w:val="en-US"/>
-              </w:rPr>
-            </w:pPr>
-            <w:r>
-              <w:rPr>
-                <w:color w:val="0D0D0D" w:themeColor="text1" w:themeTint="F2"/>
-                <w:lang w:val="en-US"/>
-              </w:rPr>
-              <w:t>Z</w:t>
-            </w:r>
-          </w:p>
-        </w:tc>
-        <w:tc>
-          <w:tcPr>
-            <w:tcW w:w="2226" w:type="dxa"/>
-          </w:tcPr>
-          <w:p>
-            <w:pPr>
-              <w:pStyle w:val="a4"/>
-              <w:tabs>
-                <w:tab w:val="left" w:pos="993"/>
-              </w:tabs>
-              <w:spacing w:before="0" w:beforeAutospacing="0" w:after="240" w:afterAutospacing="0" w:line="360" w:lineRule="auto"/>
-              <w:contextualSpacing/>
-              <w:jc w:val="both"/>
-              <w:rPr>
-                <w:color w:val="0D0D0D" w:themeColor="text1" w:themeTint="F2"/>
-              </w:rPr>
-            </w:pPr>
-            <w:r>
-              <w:rPr>
-                <w:color w:val="0D0D0D" w:themeColor="text1" w:themeTint="F2"/>
-              </w:rPr>
-              <w:t>Пустая строка</w:t>
-            </w:r>
-          </w:p>
-        </w:tc>
-        <w:tc>
-          <w:tcPr>
-            <w:tcW w:w="1595" w:type="dxa"/>
-          </w:tcPr>
-          <w:p>
-            <w:pPr>
-              <w:pStyle w:val="a4"/>
-              <w:tabs>
-                <w:tab w:val="left" w:pos="993"/>
-              </w:tabs>
-              <w:spacing w:before="0" w:beforeAutospacing="0" w:after="240" w:afterAutospacing="0" w:line="360" w:lineRule="auto"/>
-              <w:contextualSpacing/>
-              <w:jc w:val="both"/>
-              <w:rPr>
-                <w:color w:val="0D0D0D" w:themeColor="text1" w:themeTint="F2"/>
-              </w:rPr>
-            </w:pPr>
-            <w:r>
-              <w:rPr>
-                <w:color w:val="0D0D0D" w:themeColor="text1" w:themeTint="F2"/>
-              </w:rPr>
-              <w:t>успешно</w:t>
-            </w:r>
-          </w:p>
-        </w:tc>
-      </w:tr>
-      <w:tr>
-        <w:tc>
-          <w:tcPr>
-            <w:tcW w:w="704" w:type="dxa"/>
-          </w:tcPr>
-          <w:p>
-            <w:pPr>
-              <w:pStyle w:val="a4"/>
-              <w:tabs>
-                <w:tab w:val="left" w:pos="993"/>
-              </w:tabs>
-              <w:spacing w:before="0" w:beforeAutospacing="0" w:after="240" w:afterAutospacing="0" w:line="360" w:lineRule="auto"/>
-              <w:contextualSpacing/>
-              <w:jc w:val="both"/>
-              <w:rPr>
-                <w:color w:val="0D0D0D" w:themeColor="text1" w:themeTint="F2"/>
-              </w:rPr>
-            </w:pPr>
-            <w:r>
-              <w:rPr>
-                <w:color w:val="0D0D0D" w:themeColor="text1" w:themeTint="F2"/>
-              </w:rPr>
-              <w:t>4</w:t>
-            </w:r>
-          </w:p>
-        </w:tc>
-        <w:tc>
-          <w:tcPr>
-            <w:tcW w:w="2268" w:type="dxa"/>
-          </w:tcPr>
-          <w:p>
-            <w:pPr>
-              <w:pStyle w:val="a4"/>
-              <w:tabs>
-                <w:tab w:val="left" w:pos="993"/>
-              </w:tabs>
-              <w:spacing w:before="0" w:beforeAutospacing="0" w:after="240" w:afterAutospacing="0" w:line="360" w:lineRule="auto"/>
-              <w:contextualSpacing/>
-              <w:jc w:val="both"/>
-              <w:rPr>
-                <w:color w:val="0D0D0D" w:themeColor="text1" w:themeTint="F2"/>
-              </w:rPr>
-            </w:pPr>
-            <w:r>
-              <w:rPr>
-                <w:color w:val="0D0D0D" w:themeColor="text1" w:themeTint="F2"/>
-                <w:lang w:val="en-US"/>
-              </w:rPr>
-              <w:t>Z</w:t>
-            </w:r>
-          </w:p>
-        </w:tc>
-        <w:tc>
-          <w:tcPr>
-            <w:tcW w:w="2552" w:type="dxa"/>
-          </w:tcPr>
-          <w:p>
-            <w:pPr>
-              <w:pStyle w:val="a4"/>
-              <w:tabs>
-                <w:tab w:val="left" w:pos="993"/>
-              </w:tabs>
-              <w:spacing w:before="0" w:beforeAutospacing="0" w:after="240" w:afterAutospacing="0" w:line="360" w:lineRule="auto"/>
-              <w:contextualSpacing/>
-              <w:jc w:val="both"/>
-              <w:rPr>
-                <w:color w:val="0D0D0D" w:themeColor="text1" w:themeTint="F2"/>
-              </w:rPr>
-            </w:pPr>
-            <w:r>
-              <w:rPr>
-                <w:color w:val="0D0D0D" w:themeColor="text1" w:themeTint="F2"/>
-              </w:rPr>
-              <w:t>55</w:t>
-            </w:r>
-          </w:p>
-        </w:tc>
-        <w:tc>
-          <w:tcPr>
-            <w:tcW w:w="2226" w:type="dxa"/>
-          </w:tcPr>
-          <w:p>
-            <w:pPr>
-              <w:pStyle w:val="a4"/>
-              <w:tabs>
-                <w:tab w:val="left" w:pos="993"/>
-              </w:tabs>
-              <w:spacing w:before="0" w:beforeAutospacing="0" w:after="240" w:afterAutospacing="0" w:line="360" w:lineRule="auto"/>
-              <w:contextualSpacing/>
-              <w:jc w:val="both"/>
-              <w:rPr>
-                <w:color w:val="0D0D0D" w:themeColor="text1" w:themeTint="F2"/>
-              </w:rPr>
-            </w:pPr>
-            <w:r>
-              <w:rPr>
-                <w:color w:val="0D0D0D" w:themeColor="text1" w:themeTint="F2"/>
-              </w:rPr>
-              <w:t>56</w:t>
-            </w:r>
-          </w:p>
-        </w:tc>
-        <w:tc>
-          <w:tcPr>
-            <w:tcW w:w="1595" w:type="dxa"/>
-          </w:tcPr>
-          <w:p>
-            <w:pPr>
-              <w:pStyle w:val="a4"/>
-              <w:tabs>
-                <w:tab w:val="left" w:pos="993"/>
-              </w:tabs>
-              <w:spacing w:before="0" w:beforeAutospacing="0" w:after="240" w:afterAutospacing="0" w:line="360" w:lineRule="auto"/>
-              <w:contextualSpacing/>
-              <w:jc w:val="both"/>
-              <w:rPr>
-                <w:color w:val="0D0D0D" w:themeColor="text1" w:themeTint="F2"/>
-              </w:rPr>
-            </w:pPr>
-            <w:r>
-              <w:rPr>
-                <w:color w:val="0D0D0D" w:themeColor="text1" w:themeTint="F2"/>
-              </w:rPr>
-              <w:t>успешно</w:t>
-            </w:r>
-          </w:p>
-        </w:tc>
-      </w:tr>
-      <w:tr>
-        <w:tc>
-          <w:tcPr>
-            <w:tcW w:w="704" w:type="dxa"/>
-          </w:tcPr>
-          <w:p>
-            <w:pPr>
-              <w:pStyle w:val="a4"/>
-              <w:tabs>
-                <w:tab w:val="left" w:pos="993"/>
-              </w:tabs>
-              <w:spacing w:before="0" w:beforeAutospacing="0" w:after="240" w:afterAutospacing="0" w:line="360" w:lineRule="auto"/>
-              <w:contextualSpacing/>
-              <w:jc w:val="both"/>
-              <w:rPr>
-                <w:color w:val="0D0D0D" w:themeColor="text1" w:themeTint="F2"/>
-              </w:rPr>
-            </w:pPr>
-            <w:r>
-              <w:rPr>
-                <w:color w:val="0D0D0D" w:themeColor="text1" w:themeTint="F2"/>
-              </w:rPr>
-              <w:t>5</w:t>
-            </w:r>
-          </w:p>
-        </w:tc>
-        <w:tc>
-          <w:tcPr>
-            <w:tcW w:w="2268" w:type="dxa"/>
-          </w:tcPr>
-          <w:p>
-            <w:pPr>
-              <w:pStyle w:val="a4"/>
-              <w:tabs>
-                <w:tab w:val="left" w:pos="993"/>
-              </w:tabs>
-              <w:spacing w:before="0" w:beforeAutospacing="0" w:after="240" w:afterAutospacing="0" w:line="360" w:lineRule="auto"/>
-              <w:contextualSpacing/>
-              <w:jc w:val="both"/>
-              <w:rPr>
-                <w:color w:val="0D0D0D" w:themeColor="text1" w:themeTint="F2"/>
-                <w:lang w:val="en-US"/>
-              </w:rPr>
-            </w:pPr>
-            <w:r>
-              <w:rPr>
-                <w:color w:val="0D0D0D" w:themeColor="text1" w:themeTint="F2"/>
-              </w:rPr>
-              <w:t>Пустая строка</w:t>
-            </w:r>
-          </w:p>
-        </w:tc>
-        <w:tc>
-          <w:tcPr>
-            <w:tcW w:w="2552" w:type="dxa"/>
-          </w:tcPr>
-          <w:p>
-            <w:pPr>
-              <w:pStyle w:val="a4"/>
-              <w:tabs>
-                <w:tab w:val="left" w:pos="993"/>
-              </w:tabs>
-              <w:spacing w:before="0" w:beforeAutospacing="0" w:after="240" w:afterAutospacing="0" w:line="360" w:lineRule="auto"/>
-              <w:contextualSpacing/>
-              <w:jc w:val="both"/>
-              <w:rPr>
-                <w:color w:val="0D0D0D" w:themeColor="text1" w:themeTint="F2"/>
-              </w:rPr>
-            </w:pPr>
-            <w:r>
-              <w:rPr>
-                <w:color w:val="0D0D0D" w:themeColor="text1" w:themeTint="F2"/>
-              </w:rPr>
-              <w:t>Пустая строка</w:t>
-            </w:r>
-          </w:p>
-        </w:tc>
-        <w:tc>
-          <w:tcPr>
-            <w:tcW w:w="2226" w:type="dxa"/>
-          </w:tcPr>
-          <w:p>
-            <w:pPr>
-              <w:pStyle w:val="a4"/>
-              <w:tabs>
-                <w:tab w:val="left" w:pos="993"/>
-              </w:tabs>
-              <w:spacing w:before="0" w:beforeAutospacing="0" w:after="240" w:afterAutospacing="0" w:line="360" w:lineRule="auto"/>
-              <w:contextualSpacing/>
-              <w:jc w:val="both"/>
-              <w:rPr>
-                <w:color w:val="0D0D0D" w:themeColor="text1" w:themeTint="F2"/>
-              </w:rPr>
-            </w:pPr>
-            <w:r>
-              <w:rPr>
-                <w:color w:val="0D0D0D" w:themeColor="text1" w:themeTint="F2"/>
-              </w:rPr>
-              <w:t>Пустая строка</w:t>
-            </w:r>
-          </w:p>
-        </w:tc>
-        <w:tc>
-          <w:tcPr>
-            <w:tcW w:w="1595" w:type="dxa"/>
-          </w:tcPr>
-          <w:p>
-            <w:pPr>
-              <w:pStyle w:val="a4"/>
-              <w:tabs>
-                <w:tab w:val="left" w:pos="993"/>
-              </w:tabs>
-              <w:spacing w:before="0" w:beforeAutospacing="0" w:after="240" w:afterAutospacing="0" w:line="360" w:lineRule="auto"/>
-              <w:contextualSpacing/>
-              <w:jc w:val="both"/>
-              <w:rPr>
-                <w:color w:val="0D0D0D" w:themeColor="text1" w:themeTint="F2"/>
-              </w:rPr>
-            </w:pPr>
-            <w:r>
-              <w:rPr>
-                <w:color w:val="0D0D0D" w:themeColor="text1" w:themeTint="F2"/>
-              </w:rPr>
-              <w:t>неуспешно</w:t>
-            </w:r>
-          </w:p>
-        </w:tc>
-      </w:tr>
-    </w:tbl>
-    <w:p>
-      <w:pPr>
-        <w:pStyle w:val="a4"/>
-        <w:shd w:val="clear" w:color="auto" w:fill="FFFFFF"/>
-        <w:tabs>
-          <w:tab w:val="left" w:pos="993"/>
-        </w:tabs>
-        <w:spacing w:before="0" w:beforeAutospacing="0" w:after="240" w:afterAutospacing="0" w:line="360" w:lineRule="auto"/>
-        <w:ind w:firstLine="567"/>
-        <w:contextualSpacing/>
-        <w:jc w:val="both"/>
-        <w:rPr>
-          <w:color w:val="0D0D0D" w:themeColor="text1" w:themeTint="F2"/>
-          <w:sz w:val="28"/>
-          <w:szCs w:val="28"/>
-        </w:rPr>
-      </w:pPr>
-      <w:r>
-        <w:rPr>
-          <w:color w:val="0D0D0D" w:themeColor="text1" w:themeTint="F2"/>
-          <w:sz w:val="28"/>
-          <w:szCs w:val="28"/>
-        </w:rPr>
-        <w:t xml:space="preserve">Метод выявил ошибку в 2 из </w:t>
-      </w:r>
-      <w:r>
-        <w:rPr>
-          <w:color w:val="0D0D0D" w:themeColor="text1" w:themeTint="F2"/>
-          <w:sz w:val="28"/>
-          <w:szCs w:val="28"/>
-        </w:rPr>
-        <w:t>5</w:t>
-      </w:r>
-      <w:r>
-        <w:rPr>
-          <w:color w:val="0D0D0D" w:themeColor="text1" w:themeTint="F2"/>
-          <w:sz w:val="28"/>
-          <w:szCs w:val="28"/>
-        </w:rPr>
-        <w:t xml:space="preserve"> тестов</w:t>
-      </w:r>
-    </w:p>
-    <w:p>
-      <w:pPr>
-        <w:pStyle w:val="a4"/>
-        <w:shd w:val="clear" w:color="auto" w:fill="FFFFFF"/>
-        <w:tabs>
-          <w:tab w:val="left" w:pos="993"/>
-        </w:tabs>
-        <w:spacing w:before="0" w:beforeAutospacing="0" w:after="240" w:afterAutospacing="0" w:line="360" w:lineRule="auto"/>
-        <w:ind w:firstLine="567"/>
-        <w:contextualSpacing/>
-        <w:jc w:val="both"/>
-        <w:rPr>
-          <w:color w:val="0D0D0D" w:themeColor="text1" w:themeTint="F2"/>
-          <w:sz w:val="28"/>
-          <w:szCs w:val="28"/>
-        </w:rPr>
-      </w:pPr>
-      <w:r>
-        <w:rPr>
-          <w:color w:val="0D0D0D" w:themeColor="text1" w:themeTint="F2"/>
-          <w:sz w:val="28"/>
-          <w:szCs w:val="28"/>
-        </w:rPr>
-        <w:t xml:space="preserve">Вывод: все методы тестирования обнаружили ошибку в коде, однако методы </w:t>
-      </w:r>
-      <w:r>
-        <w:rPr>
-          <w:color w:val="0D0D0D" w:themeColor="text1" w:themeTint="F2"/>
-          <w:sz w:val="28"/>
-          <w:szCs w:val="28"/>
-        </w:rPr>
-        <w:t>покрытия операторов и решений не проверяют все возможные случаи работы программы и могут не найти ошибку, в то время как метод покрытия условий более точно проверяет все возможные  случаи. Однако успешность тестов также зависит от набора тестовых данных.</w:t>
+        <w:t>Программа не требует улучшений</w:t>
       </w:r>
     </w:p>
     <w:sectPr>
@@ -4586,6 +3420,146 @@
 <file path=word/numbering.xml><?xml version="1.0" encoding="utf-8"?>
 <w:numbering xmlns:wpc="http://schemas.microsoft.com/office/word/2010/wordprocessingCanvas" xmlns:cx="http://schemas.microsoft.com/office/drawing/2014/chartex" xmlns:cx1="http://schemas.microsoft.com/office/drawing/2015/9/8/chartex" xmlns:cx2="http://schemas.microsoft.com/office/drawing/2015/10/21/chartex" xmlns:cx3="http://schemas.microsoft.com/office/drawing/2016/5/9/chartex" xmlns:cx4="http://schemas.microsoft.com/office/drawing/2016/5/10/chartex" xmlns:cx5="http://schemas.microsoft.com/office/drawing/2016/5/11/chartex" xmlns:cx6="http://schemas.microsoft.com/office/drawing/2016/5/12/chartex" xmlns:cx7="http://schemas.microsoft.com/office/drawing/2016/5/13/chartex" xmlns:cx8="http://schemas.microsoft.com/office/drawing/2016/5/14/chartex" xmlns:mc="http://schemas.openxmlformats.org/markup-compatibility/2006" xmlns:aink="http://schemas.microsoft.com/office/drawing/2016/ink" xmlns:am3d="http://schemas.microsoft.com/office/drawing/2017/model3d" xmlns:o="urn:schemas-microsoft-com:office:office" xmlns:oel="http://schemas.microsoft.com/office/2019/extlst" xmlns:r="http://schemas.openxmlformats.org/officeDocument/2006/relationships" xmlns:m="http://schemas.openxmlformats.org/officeDocument/2006/math" xmlns:v="urn:schemas-microsoft-com:vml" xmlns:wp14="http://schemas.microsoft.com/office/word/2010/wordprocessingDrawing" xmlns:wp="http://schemas.openxmlformats.org/drawingml/2006/wordprocessingDrawing" xmlns:w10="urn:schemas-microsoft-com:office:word" xmlns:w="http://schemas.openxmlformats.org/wordprocessingml/2006/main" xmlns:w14="http://schemas.microsoft.com/office/word/2010/wordml" xmlns:w15="http://schemas.microsoft.com/office/word/2012/wordml" xmlns:w16cex="http://schemas.microsoft.com/office/word/2018/wordml/cex" xmlns:w16cid="http://schemas.microsoft.com/office/word/2016/wordml/cid" xmlns:w16="http://schemas.microsoft.com/office/word/2018/wordml" xmlns:w16du="http://schemas.microsoft.com/office/word/2023/wordml/word16du" xmlns:w16sdtdh="http://schemas.microsoft.com/office/word/2020/wordml/sdtdatahash" xmlns:w16sdtfl="http://schemas.microsoft.com/office/word/2024/wordml/sdtformatlock" xmlns:w16se="http://schemas.microsoft.com/office/word/2015/wordml/symex" xmlns:wpg="http://schemas.microsoft.com/office/word/2010/wordprocessingGroup" xmlns:wpi="http://schemas.microsoft.com/office/word/2010/wordprocessingInk" xmlns:wne="http://schemas.microsoft.com/office/word/2006/wordml" xmlns:wps="http://schemas.microsoft.com/office/word/2010/wordprocessingShape" mc:Ignorable="w14 w15 w16se w16cid w16 w16cex w16sdtdh w16sdtfl w16du wp14">
   <w:abstractNum w:abstractNumId="0" w15:restartNumberingAfterBreak="0">
+    <w:nsid w:val="073248AE"/>
+    <w:multiLevelType w:val="hybridMultilevel"/>
+    <w:tmpl w:val="DD9C6D1A"/>
+    <w:lvl w:ilvl="0" w:tplc="0B3C655C">
+      <w:start w:val="1"/>
+      <w:numFmt w:val="bullet"/>
+      <w:lvlText w:val="•"/>
+      <w:lvlJc w:val="left"/>
+      <w:pPr>
+        <w:tabs>
+          <w:tab w:val="num" w:pos="720"/>
+        </w:tabs>
+        <w:ind w:left="720" w:hanging="360"/>
+      </w:pPr>
+      <w:rPr>
+        <w:rFonts w:ascii="Arial" w:hAnsi="Arial" w:hint="default"/>
+      </w:rPr>
+    </w:lvl>
+    <w:lvl w:ilvl="1" w:tplc="DD4A1E4E" w:tentative="1">
+      <w:start w:val="1"/>
+      <w:numFmt w:val="bullet"/>
+      <w:lvlText w:val="•"/>
+      <w:lvlJc w:val="left"/>
+      <w:pPr>
+        <w:tabs>
+          <w:tab w:val="num" w:pos="1440"/>
+        </w:tabs>
+        <w:ind w:left="1440" w:hanging="360"/>
+      </w:pPr>
+      <w:rPr>
+        <w:rFonts w:ascii="Arial" w:hAnsi="Arial" w:hint="default"/>
+      </w:rPr>
+    </w:lvl>
+    <w:lvl w:ilvl="2" w:tplc="204A369E" w:tentative="1">
+      <w:start w:val="1"/>
+      <w:numFmt w:val="bullet"/>
+      <w:lvlText w:val="•"/>
+      <w:lvlJc w:val="left"/>
+      <w:pPr>
+        <w:tabs>
+          <w:tab w:val="num" w:pos="2160"/>
+        </w:tabs>
+        <w:ind w:left="2160" w:hanging="360"/>
+      </w:pPr>
+      <w:rPr>
+        <w:rFonts w:ascii="Arial" w:hAnsi="Arial" w:hint="default"/>
+      </w:rPr>
+    </w:lvl>
+    <w:lvl w:ilvl="3" w:tplc="C29A2548" w:tentative="1">
+      <w:start w:val="1"/>
+      <w:numFmt w:val="bullet"/>
+      <w:lvlText w:val="•"/>
+      <w:lvlJc w:val="left"/>
+      <w:pPr>
+        <w:tabs>
+          <w:tab w:val="num" w:pos="2880"/>
+        </w:tabs>
+        <w:ind w:left="2880" w:hanging="360"/>
+      </w:pPr>
+      <w:rPr>
+        <w:rFonts w:ascii="Arial" w:hAnsi="Arial" w:hint="default"/>
+      </w:rPr>
+    </w:lvl>
+    <w:lvl w:ilvl="4" w:tplc="9446E7B6" w:tentative="1">
+      <w:start w:val="1"/>
+      <w:numFmt w:val="bullet"/>
+      <w:lvlText w:val="•"/>
+      <w:lvlJc w:val="left"/>
+      <w:pPr>
+        <w:tabs>
+          <w:tab w:val="num" w:pos="3600"/>
+        </w:tabs>
+        <w:ind w:left="3600" w:hanging="360"/>
+      </w:pPr>
+      <w:rPr>
+        <w:rFonts w:ascii="Arial" w:hAnsi="Arial" w:hint="default"/>
+      </w:rPr>
+    </w:lvl>
+    <w:lvl w:ilvl="5" w:tplc="E7F66046" w:tentative="1">
+      <w:start w:val="1"/>
+      <w:numFmt w:val="bullet"/>
+      <w:lvlText w:val="•"/>
+      <w:lvlJc w:val="left"/>
+      <w:pPr>
+        <w:tabs>
+          <w:tab w:val="num" w:pos="4320"/>
+        </w:tabs>
+        <w:ind w:left="4320" w:hanging="360"/>
+      </w:pPr>
+      <w:rPr>
+        <w:rFonts w:ascii="Arial" w:hAnsi="Arial" w:hint="default"/>
+      </w:rPr>
+    </w:lvl>
+    <w:lvl w:ilvl="6" w:tplc="DF2E64DA" w:tentative="1">
+      <w:start w:val="1"/>
+      <w:numFmt w:val="bullet"/>
+      <w:lvlText w:val="•"/>
+      <w:lvlJc w:val="left"/>
+      <w:pPr>
+        <w:tabs>
+          <w:tab w:val="num" w:pos="5040"/>
+        </w:tabs>
+        <w:ind w:left="5040" w:hanging="360"/>
+      </w:pPr>
+      <w:rPr>
+        <w:rFonts w:ascii="Arial" w:hAnsi="Arial" w:hint="default"/>
+      </w:rPr>
+    </w:lvl>
+    <w:lvl w:ilvl="7" w:tplc="57FAA674" w:tentative="1">
+      <w:start w:val="1"/>
+      <w:numFmt w:val="bullet"/>
+      <w:lvlText w:val="•"/>
+      <w:lvlJc w:val="left"/>
+      <w:pPr>
+        <w:tabs>
+          <w:tab w:val="num" w:pos="5760"/>
+        </w:tabs>
+        <w:ind w:left="5760" w:hanging="360"/>
+      </w:pPr>
+      <w:rPr>
+        <w:rFonts w:ascii="Arial" w:hAnsi="Arial" w:hint="default"/>
+      </w:rPr>
+    </w:lvl>
+    <w:lvl w:ilvl="8" w:tplc="23165216" w:tentative="1">
+      <w:start w:val="1"/>
+      <w:numFmt w:val="bullet"/>
+      <w:lvlText w:val="•"/>
+      <w:lvlJc w:val="left"/>
+      <w:pPr>
+        <w:tabs>
+          <w:tab w:val="num" w:pos="6480"/>
+        </w:tabs>
+        <w:ind w:left="6480" w:hanging="360"/>
+      </w:pPr>
+      <w:rPr>
+        <w:rFonts w:ascii="Arial" w:hAnsi="Arial" w:hint="default"/>
+      </w:rPr>
+    </w:lvl>
+  </w:abstractNum>
+  <w:abstractNum w:abstractNumId="1" w15:restartNumberingAfterBreak="0">
     <w:nsid w:val="08623E2C"/>
     <w:multiLevelType w:val="hybridMultilevel"/>
     <w:tmpl w:val="AC747AFC"/>
@@ -4702,7 +3676,7 @@
       </w:pPr>
     </w:lvl>
   </w:abstractNum>
-  <w:abstractNum w:abstractNumId="1" w15:restartNumberingAfterBreak="0">
+  <w:abstractNum w:abstractNumId="2" w15:restartNumberingAfterBreak="0">
     <w:nsid w:val="0C5F3BF5"/>
     <w:multiLevelType w:val="hybridMultilevel"/>
     <w:tmpl w:val="BC2A1B72"/>
@@ -4817,7 +3791,7 @@
       </w:pPr>
     </w:lvl>
   </w:abstractNum>
-  <w:abstractNum w:abstractNumId="2" w15:restartNumberingAfterBreak="0">
+  <w:abstractNum w:abstractNumId="3" w15:restartNumberingAfterBreak="0">
     <w:nsid w:val="1F1A62F5"/>
     <w:multiLevelType w:val="hybridMultilevel"/>
     <w:tmpl w:val="37784D68"/>
@@ -4930,7 +3904,7 @@
       </w:rPr>
     </w:lvl>
   </w:abstractNum>
-  <w:abstractNum w:abstractNumId="3" w15:restartNumberingAfterBreak="0">
+  <w:abstractNum w:abstractNumId="4" w15:restartNumberingAfterBreak="0">
     <w:nsid w:val="5BAC0E1F"/>
     <w:multiLevelType w:val="hybridMultilevel"/>
     <w:tmpl w:val="16AABD18"/>
@@ -5019,7 +3993,7 @@
       </w:pPr>
     </w:lvl>
   </w:abstractNum>
-  <w:abstractNum w:abstractNumId="4" w15:restartNumberingAfterBreak="0">
+  <w:abstractNum w:abstractNumId="5" w15:restartNumberingAfterBreak="0">
     <w:nsid w:val="7EE915CD"/>
     <w:multiLevelType w:val="hybridMultilevel"/>
     <w:tmpl w:val="ABDEECB0"/>
@@ -5141,7 +4115,7 @@
     </w:lvl>
   </w:abstractNum>
   <w:num w:numId="1" w16cid:durableId="1987011336">
-    <w:abstractNumId w:val="4"/>
+    <w:abstractNumId w:val="5"/>
     <w:lvlOverride w:ilvl="0">
       <w:startOverride w:val="1"/>
     </w:lvlOverride>
@@ -5167,16 +4141,19 @@
     </w:lvlOverride>
   </w:num>
   <w:num w:numId="2" w16cid:durableId="788471829">
+    <w:abstractNumId w:val="3"/>
+  </w:num>
+  <w:num w:numId="3" w16cid:durableId="862666745">
+    <w:abstractNumId w:val="1"/>
+  </w:num>
+  <w:num w:numId="4" w16cid:durableId="54355215">
     <w:abstractNumId w:val="2"/>
   </w:num>
-  <w:num w:numId="3" w16cid:durableId="862666745">
+  <w:num w:numId="5" w16cid:durableId="397442214">
+    <w:abstractNumId w:val="4"/>
+  </w:num>
+  <w:num w:numId="6" w16cid:durableId="1120343747">
     <w:abstractNumId w:val="0"/>
-  </w:num>
-  <w:num w:numId="4" w16cid:durableId="54355215">
-    <w:abstractNumId w:val="1"/>
-  </w:num>
-  <w:num w:numId="5" w16cid:durableId="397442214">
-    <w:abstractNumId w:val="3"/>
   </w:num>
 </w:numbering>
 </file>
@@ -5686,6 +4663,24 @@
       <w:shd w:val="clear" w:color="auto" w:fill="E1DFDD"/>
     </w:rPr>
   </w:style>
+  <w:style w:type="paragraph" w:styleId="a7">
+    <w:name w:val="caption"/>
+    <w:basedOn w:val="a"/>
+    <w:next w:val="a"/>
+    <w:uiPriority w:val="35"/>
+    <w:unhideWhenUsed/>
+    <w:qFormat/>
+    <w:rsid w:val="009F4232"/>
+    <w:pPr>
+      <w:spacing w:after="200" w:line="360" w:lineRule="auto"/>
+      <w:jc w:val="center"/>
+    </w:pPr>
+    <w:rPr>
+      <w:rFonts w:ascii="Times New Roman" w:hAnsi="Times New Roman" w:cs="Times New Roman"/>
+      <w:sz w:val="24"/>
+      <w:szCs w:val="24"/>
+    </w:rPr>
+  </w:style>
 </w:styles>
 </file>
 

</xml_diff>